<commit_message>
Signed-off-by: kal dridi <kaldridi@kals-MacBook-Pro.local>
</commit_message>
<xml_diff>
--- a/Projects/Project_1/CSC5_Project1_45562.docx
+++ b/Projects/Project_1/CSC5_Project1_45562.docx
@@ -519,12 +519,20 @@
       <w:r>
         <w:t>Flow Chart:</w:t>
       </w:r>
-      <w:bookmarkStart w:id="0" w:name="_GoBack"/>
-      <w:bookmarkEnd w:id="0"/>
     </w:p>
     <w:p/>
     <w:p/>
     <w:p>
+      <w:r>
+        <w:t>Pseudo Code:</w:t>
+      </w:r>
+    </w:p>
+    <w:p/>
+    <w:p/>
+    <w:p>
+      <w:r>
+        <w:t>Major Variables:</w:t>
+      </w:r>
       <w:r>
         <w:br w:type="page"/>
       </w:r>
@@ -3134,6 +3142,4536 @@
       </w:tr>
     </w:tbl>
     <w:p/>
+    <w:p/>
+    <w:p>
+      <w:r>
+        <w:t>References:</w:t>
+      </w:r>
+    </w:p>
+    <w:p/>
+    <w:p>
+      <w:pPr>
+        <w:pStyle w:val="ListParagraph"/>
+        <w:numPr>
+          <w:ilvl w:val="0"/>
+          <w:numId w:val="2"/>
+        </w:numPr>
+      </w:pPr>
+      <w:r>
+        <w:t>Textbook Gaddis 8</w:t>
+      </w:r>
+      <w:r>
+        <w:rPr>
+          <w:vertAlign w:val="superscript"/>
+        </w:rPr>
+        <w:t>th</w:t>
+      </w:r>
+      <w:r>
+        <w:t xml:space="preserve"> edition chapter 1 through 6</w:t>
+      </w:r>
+    </w:p>
+    <w:p>
+      <w:pPr>
+        <w:pStyle w:val="ListParagraph"/>
+        <w:numPr>
+          <w:ilvl w:val="0"/>
+          <w:numId w:val="2"/>
+        </w:numPr>
+      </w:pPr>
+      <w:r>
+        <w:t xml:space="preserve">Netbeans 8.2 version with Cpp compilers </w:t>
+      </w:r>
+    </w:p>
+    <w:p>
+      <w:pPr>
+        <w:pStyle w:val="ListParagraph"/>
+        <w:numPr>
+          <w:ilvl w:val="0"/>
+          <w:numId w:val="2"/>
+        </w:numPr>
+      </w:pPr>
+      <w:r>
+        <w:t xml:space="preserve">GitHub.com </w:t>
+      </w:r>
+    </w:p>
+    <w:p>
+      <w:pPr>
+        <w:ind w:left="360"/>
+      </w:pPr>
+    </w:p>
+    <w:p>
+      <w:pPr>
+        <w:ind w:left="360"/>
+      </w:pPr>
+    </w:p>
+    <w:p/>
+    <w:p/>
+    <w:p/>
+    <w:p/>
+    <w:p/>
+    <w:p/>
+    <w:p>
+      <w:r>
+        <w:t>Program:</w:t>
+      </w:r>
+    </w:p>
+    <w:p/>
+    <w:p>
+      <w:r>
+        <w:t xml:space="preserve">// Code Breaker </w:t>
+      </w:r>
+      <w:bookmarkStart w:id="0" w:name="_GoBack"/>
+      <w:bookmarkEnd w:id="0"/>
+    </w:p>
+    <w:p/>
+    <w:p>
+      <w:pPr>
+        <w:pStyle w:val="p1"/>
+      </w:pPr>
+      <w:r>
+        <w:rPr>
+          <w:rStyle w:val="s1"/>
+        </w:rPr>
+        <w:t>/*</w:t>
+      </w:r>
+      <w:r>
+        <w:rPr>
+          <w:rStyle w:val="apple-converted-space"/>
+        </w:rPr>
+        <w:t> </w:t>
+      </w:r>
+    </w:p>
+    <w:p>
+      <w:pPr>
+        <w:pStyle w:val="p1"/>
+      </w:pPr>
+      <w:r>
+        <w:rPr>
+          <w:rStyle w:val="apple-converted-space"/>
+        </w:rPr>
+        <w:t> </w:t>
+      </w:r>
+      <w:r>
+        <w:rPr>
+          <w:rStyle w:val="s1"/>
+        </w:rPr>
+        <w:t xml:space="preserve">* File: </w:t>
+      </w:r>
+      <w:r>
+        <w:rPr>
+          <w:rStyle w:val="apple-converted-space"/>
+        </w:rPr>
+        <w:t xml:space="preserve">  </w:t>
+      </w:r>
+      <w:r>
+        <w:rPr>
+          <w:rStyle w:val="s1"/>
+        </w:rPr>
+        <w:t>main.cpp</w:t>
+      </w:r>
+    </w:p>
+    <w:p>
+      <w:pPr>
+        <w:pStyle w:val="p1"/>
+      </w:pPr>
+      <w:r>
+        <w:rPr>
+          <w:rStyle w:val="apple-converted-space"/>
+        </w:rPr>
+        <w:t> </w:t>
+      </w:r>
+      <w:r>
+        <w:rPr>
+          <w:rStyle w:val="s1"/>
+        </w:rPr>
+        <w:t>* Author: Kal Dridi</w:t>
+      </w:r>
+    </w:p>
+    <w:p>
+      <w:pPr>
+        <w:pStyle w:val="p1"/>
+      </w:pPr>
+      <w:r>
+        <w:rPr>
+          <w:rStyle w:val="apple-converted-space"/>
+        </w:rPr>
+        <w:t> </w:t>
+      </w:r>
+      <w:r>
+        <w:rPr>
+          <w:rStyle w:val="s1"/>
+        </w:rPr>
+        <w:t>* Created on July 19, 2017, 9:04 PM</w:t>
+      </w:r>
+    </w:p>
+    <w:p>
+      <w:pPr>
+        <w:pStyle w:val="p1"/>
+      </w:pPr>
+      <w:r>
+        <w:rPr>
+          <w:rStyle w:val="apple-converted-space"/>
+        </w:rPr>
+        <w:t> </w:t>
+      </w:r>
+      <w:r>
+        <w:rPr>
+          <w:rStyle w:val="s1"/>
+        </w:rPr>
+        <w:t>* Purpose:</w:t>
+      </w:r>
+      <w:r>
+        <w:rPr>
+          <w:rStyle w:val="apple-converted-space"/>
+        </w:rPr>
+        <w:t xml:space="preserve">  </w:t>
+      </w:r>
+      <w:r>
+        <w:rPr>
+          <w:rStyle w:val="s1"/>
+        </w:rPr>
+        <w:t>Template to be utilized in building</w:t>
+      </w:r>
+    </w:p>
+    <w:p>
+      <w:pPr>
+        <w:pStyle w:val="p1"/>
+      </w:pPr>
+      <w:r>
+        <w:rPr>
+          <w:rStyle w:val="apple-converted-space"/>
+        </w:rPr>
+        <w:t> </w:t>
+      </w:r>
+      <w:r>
+        <w:rPr>
+          <w:rStyle w:val="s1"/>
+        </w:rPr>
+        <w:t xml:space="preserve">* </w:t>
+      </w:r>
+      <w:r>
+        <w:rPr>
+          <w:rStyle w:val="apple-converted-space"/>
+        </w:rPr>
+        <w:t xml:space="preserve">          </w:t>
+      </w:r>
+      <w:r>
+        <w:rPr>
+          <w:rStyle w:val="s1"/>
+        </w:rPr>
+        <w:t>Code Breaker use CPP</w:t>
+      </w:r>
+    </w:p>
+    <w:p>
+      <w:pPr>
+        <w:pStyle w:val="p1"/>
+      </w:pPr>
+      <w:r>
+        <w:rPr>
+          <w:rStyle w:val="apple-converted-space"/>
+        </w:rPr>
+        <w:t> </w:t>
+      </w:r>
+      <w:r>
+        <w:rPr>
+          <w:rStyle w:val="s1"/>
+        </w:rPr>
+        <w:t>*/</w:t>
+      </w:r>
+    </w:p>
+    <w:p>
+      <w:pPr>
+        <w:pStyle w:val="p2"/>
+      </w:pPr>
+    </w:p>
+    <w:p>
+      <w:pPr>
+        <w:pStyle w:val="p3"/>
+      </w:pPr>
+      <w:r>
+        <w:rPr>
+          <w:rStyle w:val="s2"/>
+        </w:rPr>
+        <w:t xml:space="preserve">#include </w:t>
+      </w:r>
+      <w:r>
+        <w:rPr>
+          <w:rStyle w:val="s1"/>
+        </w:rPr>
+        <w:t>&lt;iostream&gt;</w:t>
+      </w:r>
+    </w:p>
+    <w:p>
+      <w:pPr>
+        <w:pStyle w:val="p4"/>
+      </w:pPr>
+      <w:r>
+        <w:rPr>
+          <w:rStyle w:val="s1"/>
+        </w:rPr>
+        <w:t xml:space="preserve">#include </w:t>
+      </w:r>
+      <w:r>
+        <w:rPr>
+          <w:rStyle w:val="s3"/>
+        </w:rPr>
+        <w:t>&lt;cstdlib&gt;</w:t>
+      </w:r>
+    </w:p>
+    <w:p>
+      <w:pPr>
+        <w:pStyle w:val="p4"/>
+      </w:pPr>
+      <w:r>
+        <w:rPr>
+          <w:rStyle w:val="s1"/>
+        </w:rPr>
+        <w:t xml:space="preserve">#include </w:t>
+      </w:r>
+      <w:r>
+        <w:rPr>
+          <w:rStyle w:val="s3"/>
+        </w:rPr>
+        <w:t>&lt;iomanip&gt;</w:t>
+      </w:r>
+    </w:p>
+    <w:p>
+      <w:pPr>
+        <w:pStyle w:val="p4"/>
+      </w:pPr>
+      <w:r>
+        <w:rPr>
+          <w:rStyle w:val="s1"/>
+        </w:rPr>
+        <w:t xml:space="preserve">#include </w:t>
+      </w:r>
+      <w:r>
+        <w:rPr>
+          <w:rStyle w:val="s3"/>
+        </w:rPr>
+        <w:t>&lt;ctime&gt;</w:t>
+      </w:r>
+    </w:p>
+    <w:p>
+      <w:pPr>
+        <w:pStyle w:val="p2"/>
+      </w:pPr>
+    </w:p>
+    <w:p>
+      <w:pPr>
+        <w:pStyle w:val="p2"/>
+      </w:pPr>
+    </w:p>
+    <w:p>
+      <w:pPr>
+        <w:pStyle w:val="p5"/>
+      </w:pPr>
+      <w:r>
+        <w:rPr>
+          <w:rStyle w:val="s1"/>
+        </w:rPr>
+        <w:t>using</w:t>
+      </w:r>
+      <w:r>
+        <w:rPr>
+          <w:rStyle w:val="s4"/>
+        </w:rPr>
+        <w:t xml:space="preserve"> </w:t>
+      </w:r>
+      <w:r>
+        <w:rPr>
+          <w:rStyle w:val="s1"/>
+        </w:rPr>
+        <w:t>namespace</w:t>
+      </w:r>
+      <w:r>
+        <w:rPr>
+          <w:rStyle w:val="s4"/>
+        </w:rPr>
+        <w:t xml:space="preserve"> std;</w:t>
+      </w:r>
+    </w:p>
+    <w:p>
+      <w:pPr>
+        <w:pStyle w:val="p2"/>
+      </w:pPr>
+      <w:r>
+        <w:rPr>
+          <w:rStyle w:val="apple-converted-space"/>
+        </w:rPr>
+        <w:t> </w:t>
+      </w:r>
+    </w:p>
+    <w:p>
+      <w:pPr>
+        <w:pStyle w:val="p1"/>
+      </w:pPr>
+      <w:r>
+        <w:rPr>
+          <w:rStyle w:val="s5"/>
+        </w:rPr>
+        <w:t>const</w:t>
+      </w:r>
+      <w:r>
+        <w:rPr>
+          <w:rStyle w:val="s4"/>
+        </w:rPr>
+        <w:t xml:space="preserve"> </w:t>
+      </w:r>
+      <w:r>
+        <w:rPr>
+          <w:rStyle w:val="s5"/>
+        </w:rPr>
+        <w:t>char</w:t>
+      </w:r>
+      <w:r>
+        <w:rPr>
+          <w:rStyle w:val="s4"/>
+        </w:rPr>
+        <w:t xml:space="preserve"> CODE_SPAN = </w:t>
+      </w:r>
+      <w:r>
+        <w:rPr>
+          <w:rStyle w:val="s6"/>
+        </w:rPr>
+        <w:t>6</w:t>
+      </w:r>
+      <w:r>
+        <w:rPr>
+          <w:rStyle w:val="s4"/>
+        </w:rPr>
+        <w:t>;</w:t>
+      </w:r>
+      <w:r>
+        <w:rPr>
+          <w:rStyle w:val="apple-tab-span"/>
+          <w:color w:val="000000"/>
+        </w:rPr>
+        <w:tab/>
+      </w:r>
+      <w:r>
+        <w:rPr>
+          <w:rStyle w:val="apple-tab-span"/>
+          <w:color w:val="000000"/>
+        </w:rPr>
+        <w:tab/>
+      </w:r>
+      <w:r>
+        <w:rPr>
+          <w:rStyle w:val="s1"/>
+        </w:rPr>
+        <w:t>// range of digits allowed in the code (only digits 1 - 6 allowed)</w:t>
+      </w:r>
+    </w:p>
+    <w:p>
+      <w:pPr>
+        <w:pStyle w:val="p6"/>
+      </w:pPr>
+      <w:r>
+        <w:rPr>
+          <w:rStyle w:val="s5"/>
+        </w:rPr>
+        <w:t>const</w:t>
+      </w:r>
+      <w:r>
+        <w:rPr>
+          <w:rStyle w:val="s1"/>
+        </w:rPr>
+        <w:t xml:space="preserve"> </w:t>
+      </w:r>
+      <w:r>
+        <w:rPr>
+          <w:rStyle w:val="s5"/>
+        </w:rPr>
+        <w:t>int</w:t>
+      </w:r>
+      <w:r>
+        <w:rPr>
+          <w:rStyle w:val="s1"/>
+        </w:rPr>
+        <w:t xml:space="preserve"> CODE_LENGTH = </w:t>
+      </w:r>
+      <w:r>
+        <w:rPr>
+          <w:rStyle w:val="s6"/>
+        </w:rPr>
+        <w:t>4</w:t>
+      </w:r>
+      <w:r>
+        <w:rPr>
+          <w:rStyle w:val="s1"/>
+        </w:rPr>
+        <w:t>;</w:t>
+      </w:r>
+      <w:r>
+        <w:rPr>
+          <w:rStyle w:val="apple-tab-span"/>
+        </w:rPr>
+        <w:tab/>
+      </w:r>
+      <w:r>
+        <w:rPr>
+          <w:rStyle w:val="apple-tab-span"/>
+        </w:rPr>
+        <w:tab/>
+      </w:r>
+      <w:r>
+        <w:rPr>
+          <w:rStyle w:val="s7"/>
+        </w:rPr>
+        <w:t>// length of code</w:t>
+      </w:r>
+    </w:p>
+    <w:p>
+      <w:pPr>
+        <w:pStyle w:val="p6"/>
+      </w:pPr>
+      <w:r>
+        <w:rPr>
+          <w:rStyle w:val="s5"/>
+        </w:rPr>
+        <w:t>int</w:t>
+      </w:r>
+      <w:r>
+        <w:rPr>
+          <w:rStyle w:val="s1"/>
+        </w:rPr>
+        <w:t xml:space="preserve"> randint(</w:t>
+      </w:r>
+      <w:r>
+        <w:rPr>
+          <w:rStyle w:val="s5"/>
+        </w:rPr>
+        <w:t>int</w:t>
+      </w:r>
+      <w:r>
+        <w:rPr>
+          <w:rStyle w:val="s1"/>
+        </w:rPr>
+        <w:t>);</w:t>
+      </w:r>
+    </w:p>
+    <w:p>
+      <w:pPr>
+        <w:pStyle w:val="p6"/>
+      </w:pPr>
+      <w:r>
+        <w:rPr>
+          <w:rStyle w:val="s5"/>
+        </w:rPr>
+        <w:t>int</w:t>
+      </w:r>
+      <w:r>
+        <w:rPr>
+          <w:rStyle w:val="s1"/>
+        </w:rPr>
+        <w:t xml:space="preserve"> randint(</w:t>
+      </w:r>
+      <w:r>
+        <w:rPr>
+          <w:rStyle w:val="s5"/>
+        </w:rPr>
+        <w:t>int</w:t>
+      </w:r>
+      <w:r>
+        <w:rPr>
+          <w:rStyle w:val="s1"/>
+        </w:rPr>
+        <w:t xml:space="preserve">, </w:t>
+      </w:r>
+      <w:r>
+        <w:rPr>
+          <w:rStyle w:val="s5"/>
+        </w:rPr>
+        <w:t>int</w:t>
+      </w:r>
+      <w:r>
+        <w:rPr>
+          <w:rStyle w:val="s1"/>
+        </w:rPr>
+        <w:t>);</w:t>
+      </w:r>
+    </w:p>
+    <w:p>
+      <w:pPr>
+        <w:pStyle w:val="p6"/>
+      </w:pPr>
+      <w:r>
+        <w:rPr>
+          <w:rStyle w:val="s1"/>
+        </w:rPr>
+        <w:t>string get_player_code();</w:t>
+      </w:r>
+    </w:p>
+    <w:p>
+      <w:pPr>
+        <w:pStyle w:val="p6"/>
+      </w:pPr>
+      <w:r>
+        <w:rPr>
+          <w:rStyle w:val="s1"/>
+        </w:rPr>
+        <w:t>string generate_code();</w:t>
+      </w:r>
+    </w:p>
+    <w:p>
+      <w:pPr>
+        <w:pStyle w:val="p6"/>
+      </w:pPr>
+      <w:r>
+        <w:rPr>
+          <w:rStyle w:val="s5"/>
+        </w:rPr>
+        <w:t>int</w:t>
+      </w:r>
+      <w:r>
+        <w:rPr>
+          <w:rStyle w:val="s1"/>
+        </w:rPr>
+        <w:t xml:space="preserve"> main() {</w:t>
+      </w:r>
+    </w:p>
+    <w:p>
+      <w:pPr>
+        <w:pStyle w:val="p2"/>
+      </w:pPr>
+    </w:p>
+    <w:p>
+      <w:pPr>
+        <w:pStyle w:val="p6"/>
+      </w:pPr>
+      <w:r>
+        <w:rPr>
+          <w:rStyle w:val="apple-tab-span"/>
+        </w:rPr>
+        <w:tab/>
+      </w:r>
+      <w:r>
+        <w:rPr>
+          <w:rStyle w:val="s1"/>
+        </w:rPr>
+        <w:t>srand( time(</w:t>
+      </w:r>
+      <w:r>
+        <w:rPr>
+          <w:rStyle w:val="s5"/>
+        </w:rPr>
+        <w:t>NULL</w:t>
+      </w:r>
+      <w:r>
+        <w:rPr>
+          <w:rStyle w:val="s1"/>
+        </w:rPr>
+        <w:t>) );</w:t>
+      </w:r>
+    </w:p>
+    <w:p>
+      <w:pPr>
+        <w:pStyle w:val="p2"/>
+      </w:pPr>
+    </w:p>
+    <w:p>
+      <w:pPr>
+        <w:pStyle w:val="p6"/>
+      </w:pPr>
+      <w:r>
+        <w:rPr>
+          <w:rStyle w:val="apple-tab-span"/>
+        </w:rPr>
+        <w:tab/>
+      </w:r>
+      <w:r>
+        <w:rPr>
+          <w:rStyle w:val="s1"/>
+        </w:rPr>
+        <w:t>string player_guess, secret_code, secret_copy, player, player_copy;</w:t>
+      </w:r>
+    </w:p>
+    <w:p>
+      <w:pPr>
+        <w:pStyle w:val="p2"/>
+      </w:pPr>
+    </w:p>
+    <w:p>
+      <w:pPr>
+        <w:pStyle w:val="p6"/>
+      </w:pPr>
+      <w:r>
+        <w:rPr>
+          <w:rStyle w:val="apple-tab-span"/>
+        </w:rPr>
+        <w:tab/>
+      </w:r>
+      <w:r>
+        <w:rPr>
+          <w:rStyle w:val="s5"/>
+        </w:rPr>
+        <w:t>char</w:t>
+      </w:r>
+      <w:r>
+        <w:rPr>
+          <w:rStyle w:val="s1"/>
+        </w:rPr>
+        <w:t xml:space="preserve"> repeat_game;</w:t>
+      </w:r>
+    </w:p>
+    <w:p>
+      <w:pPr>
+        <w:pStyle w:val="p2"/>
+      </w:pPr>
+    </w:p>
+    <w:p>
+      <w:pPr>
+        <w:pStyle w:val="p6"/>
+      </w:pPr>
+      <w:r>
+        <w:rPr>
+          <w:rStyle w:val="apple-tab-span"/>
+        </w:rPr>
+        <w:tab/>
+      </w:r>
+      <w:r>
+        <w:rPr>
+          <w:rStyle w:val="s5"/>
+        </w:rPr>
+        <w:t>int</w:t>
+      </w:r>
+      <w:r>
+        <w:rPr>
+          <w:rStyle w:val="s1"/>
+        </w:rPr>
+        <w:t xml:space="preserve"> num_guesses;</w:t>
+      </w:r>
+    </w:p>
+    <w:p>
+      <w:pPr>
+        <w:pStyle w:val="p2"/>
+      </w:pPr>
+    </w:p>
+    <w:p>
+      <w:pPr>
+        <w:pStyle w:val="p6"/>
+      </w:pPr>
+      <w:r>
+        <w:rPr>
+          <w:rStyle w:val="apple-tab-span"/>
+        </w:rPr>
+        <w:tab/>
+      </w:r>
+      <w:r>
+        <w:rPr>
+          <w:rStyle w:val="s5"/>
+        </w:rPr>
+        <w:t>bool</w:t>
+      </w:r>
+      <w:r>
+        <w:rPr>
+          <w:rStyle w:val="s1"/>
+        </w:rPr>
+        <w:t xml:space="preserve"> game_over = </w:t>
+      </w:r>
+      <w:r>
+        <w:rPr>
+          <w:rStyle w:val="s5"/>
+        </w:rPr>
+        <w:t>false</w:t>
+      </w:r>
+      <w:r>
+        <w:rPr>
+          <w:rStyle w:val="s1"/>
+        </w:rPr>
+        <w:t xml:space="preserve">, guessed_code = </w:t>
+      </w:r>
+      <w:r>
+        <w:rPr>
+          <w:rStyle w:val="s5"/>
+        </w:rPr>
+        <w:t>false</w:t>
+      </w:r>
+      <w:r>
+        <w:rPr>
+          <w:rStyle w:val="s1"/>
+        </w:rPr>
+        <w:t>;</w:t>
+      </w:r>
+    </w:p>
+    <w:p>
+      <w:pPr>
+        <w:pStyle w:val="p2"/>
+      </w:pPr>
+    </w:p>
+    <w:p>
+      <w:pPr>
+        <w:pStyle w:val="p3"/>
+      </w:pPr>
+      <w:r>
+        <w:rPr>
+          <w:rStyle w:val="apple-tab-span"/>
+          <w:color w:val="000000"/>
+        </w:rPr>
+        <w:tab/>
+      </w:r>
+      <w:r>
+        <w:rPr>
+          <w:rStyle w:val="s4"/>
+        </w:rPr>
+        <w:t xml:space="preserve">cout &lt;&lt; </w:t>
+      </w:r>
+      <w:r>
+        <w:rPr>
+          <w:rStyle w:val="s1"/>
+        </w:rPr>
+        <w:t>"WELCOME TO CODEBREAKER!\n\n"</w:t>
+      </w:r>
+      <w:r>
+        <w:rPr>
+          <w:rStyle w:val="s4"/>
+        </w:rPr>
+        <w:t>;</w:t>
+      </w:r>
+    </w:p>
+    <w:p>
+      <w:pPr>
+        <w:pStyle w:val="p3"/>
+      </w:pPr>
+      <w:r>
+        <w:rPr>
+          <w:rStyle w:val="apple-tab-span"/>
+          <w:color w:val="000000"/>
+        </w:rPr>
+        <w:tab/>
+      </w:r>
+      <w:r>
+        <w:rPr>
+          <w:rStyle w:val="s4"/>
+        </w:rPr>
+        <w:t xml:space="preserve">cout &lt;&lt; </w:t>
+      </w:r>
+      <w:r>
+        <w:rPr>
+          <w:rStyle w:val="s1"/>
+        </w:rPr>
+        <w:t>"Oh no! The computer has generated a secret code. Can you guess it?\n"</w:t>
+      </w:r>
+      <w:r>
+        <w:rPr>
+          <w:rStyle w:val="s4"/>
+        </w:rPr>
+        <w:t>;</w:t>
+      </w:r>
+    </w:p>
+    <w:p>
+      <w:pPr>
+        <w:pStyle w:val="p2"/>
+      </w:pPr>
+    </w:p>
+    <w:p>
+      <w:pPr>
+        <w:pStyle w:val="p6"/>
+      </w:pPr>
+      <w:r>
+        <w:rPr>
+          <w:rStyle w:val="apple-tab-span"/>
+        </w:rPr>
+        <w:tab/>
+      </w:r>
+      <w:r>
+        <w:rPr>
+          <w:rStyle w:val="s1"/>
+        </w:rPr>
+        <w:t>while ( !game_over ) {</w:t>
+      </w:r>
+    </w:p>
+    <w:p>
+      <w:pPr>
+        <w:pStyle w:val="p2"/>
+      </w:pPr>
+    </w:p>
+    <w:p>
+      <w:pPr>
+        <w:pStyle w:val="p2"/>
+      </w:pPr>
+    </w:p>
+    <w:p>
+      <w:pPr>
+        <w:pStyle w:val="p6"/>
+      </w:pPr>
+      <w:r>
+        <w:rPr>
+          <w:rStyle w:val="apple-tab-span"/>
+        </w:rPr>
+        <w:tab/>
+      </w:r>
+      <w:r>
+        <w:rPr>
+          <w:rStyle w:val="apple-tab-span"/>
+        </w:rPr>
+        <w:tab/>
+      </w:r>
+      <w:r>
+        <w:rPr>
+          <w:rStyle w:val="s1"/>
+        </w:rPr>
+        <w:t xml:space="preserve">cout &lt;&lt; </w:t>
+      </w:r>
+      <w:r>
+        <w:rPr>
+          <w:rStyle w:val="s6"/>
+        </w:rPr>
+        <w:t>'\n'</w:t>
+      </w:r>
+      <w:r>
+        <w:rPr>
+          <w:rStyle w:val="s1"/>
+        </w:rPr>
+        <w:t xml:space="preserve"> &lt;&lt; setw(</w:t>
+      </w:r>
+      <w:r>
+        <w:rPr>
+          <w:rStyle w:val="s6"/>
+        </w:rPr>
+        <w:t>40</w:t>
+      </w:r>
+      <w:r>
+        <w:rPr>
+          <w:rStyle w:val="s1"/>
+        </w:rPr>
+        <w:t xml:space="preserve">) &lt;&lt; </w:t>
+      </w:r>
+      <w:r>
+        <w:rPr>
+          <w:rStyle w:val="s3"/>
+        </w:rPr>
+        <w:t>"YOUR GUESSES:"</w:t>
+      </w:r>
+      <w:r>
+        <w:rPr>
+          <w:rStyle w:val="s1"/>
+        </w:rPr>
+        <w:t xml:space="preserve"> &lt;&lt; setw(</w:t>
+      </w:r>
+      <w:r>
+        <w:rPr>
+          <w:rStyle w:val="s6"/>
+        </w:rPr>
+        <w:t>15</w:t>
+      </w:r>
+      <w:r>
+        <w:rPr>
+          <w:rStyle w:val="s1"/>
+        </w:rPr>
+        <w:t xml:space="preserve">) &lt;&lt; </w:t>
+      </w:r>
+      <w:r>
+        <w:rPr>
+          <w:rStyle w:val="s3"/>
+        </w:rPr>
+        <w:t>"CORRECT:"</w:t>
+      </w:r>
+      <w:r>
+        <w:rPr>
+          <w:rStyle w:val="s1"/>
+        </w:rPr>
+        <w:t xml:space="preserve"> &lt;&lt; setw(</w:t>
+      </w:r>
+      <w:r>
+        <w:rPr>
+          <w:rStyle w:val="s6"/>
+        </w:rPr>
+        <w:t>15</w:t>
+      </w:r>
+      <w:r>
+        <w:rPr>
+          <w:rStyle w:val="s1"/>
+        </w:rPr>
+        <w:t xml:space="preserve">) &lt;&lt; </w:t>
+      </w:r>
+      <w:r>
+        <w:rPr>
+          <w:rStyle w:val="s3"/>
+        </w:rPr>
+        <w:t>"MISPLACED:"</w:t>
+      </w:r>
+      <w:r>
+        <w:rPr>
+          <w:rStyle w:val="s1"/>
+        </w:rPr>
+        <w:t xml:space="preserve"> &lt;&lt; </w:t>
+      </w:r>
+      <w:r>
+        <w:rPr>
+          <w:rStyle w:val="s6"/>
+        </w:rPr>
+        <w:t>'\n'</w:t>
+      </w:r>
+      <w:r>
+        <w:rPr>
+          <w:rStyle w:val="s1"/>
+        </w:rPr>
+        <w:t>;</w:t>
+      </w:r>
+    </w:p>
+    <w:p>
+      <w:pPr>
+        <w:pStyle w:val="p6"/>
+      </w:pPr>
+      <w:r>
+        <w:rPr>
+          <w:rStyle w:val="apple-tab-span"/>
+        </w:rPr>
+        <w:tab/>
+      </w:r>
+      <w:r>
+        <w:rPr>
+          <w:rStyle w:val="apple-tab-span"/>
+        </w:rPr>
+        <w:tab/>
+      </w:r>
+      <w:r>
+        <w:rPr>
+          <w:rStyle w:val="s1"/>
+        </w:rPr>
+        <w:t>cout &lt;&lt; string(</w:t>
+      </w:r>
+      <w:r>
+        <w:rPr>
+          <w:rStyle w:val="s6"/>
+        </w:rPr>
+        <w:t>70</w:t>
+      </w:r>
+      <w:r>
+        <w:rPr>
+          <w:rStyle w:val="s1"/>
+        </w:rPr>
+        <w:t xml:space="preserve">, </w:t>
+      </w:r>
+      <w:r>
+        <w:rPr>
+          <w:rStyle w:val="s6"/>
+        </w:rPr>
+        <w:t>'='</w:t>
+      </w:r>
+      <w:r>
+        <w:rPr>
+          <w:rStyle w:val="s1"/>
+        </w:rPr>
+        <w:t xml:space="preserve">) &lt;&lt; </w:t>
+      </w:r>
+      <w:r>
+        <w:rPr>
+          <w:rStyle w:val="s6"/>
+        </w:rPr>
+        <w:t>'\n'</w:t>
+      </w:r>
+      <w:r>
+        <w:rPr>
+          <w:rStyle w:val="s1"/>
+        </w:rPr>
+        <w:t>;</w:t>
+      </w:r>
+    </w:p>
+    <w:p>
+      <w:pPr>
+        <w:pStyle w:val="p2"/>
+      </w:pPr>
+      <w:r>
+        <w:rPr>
+          <w:rStyle w:val="apple-tab-span"/>
+        </w:rPr>
+        <w:tab/>
+      </w:r>
+    </w:p>
+    <w:p>
+      <w:pPr>
+        <w:pStyle w:val="p6"/>
+      </w:pPr>
+      <w:r>
+        <w:rPr>
+          <w:rStyle w:val="apple-tab-span"/>
+        </w:rPr>
+        <w:tab/>
+      </w:r>
+      <w:r>
+        <w:rPr>
+          <w:rStyle w:val="apple-tab-span"/>
+        </w:rPr>
+        <w:tab/>
+      </w:r>
+      <w:r>
+        <w:rPr>
+          <w:rStyle w:val="s1"/>
+        </w:rPr>
+        <w:t xml:space="preserve">secret_code = generate_code(); </w:t>
+      </w:r>
+      <w:r>
+        <w:rPr>
+          <w:rStyle w:val="apple-converted-space"/>
+        </w:rPr>
+        <w:t>   </w:t>
+      </w:r>
+    </w:p>
+    <w:p>
+      <w:pPr>
+        <w:pStyle w:val="p6"/>
+      </w:pPr>
+      <w:r>
+        <w:rPr>
+          <w:rStyle w:val="apple-tab-span"/>
+        </w:rPr>
+        <w:tab/>
+      </w:r>
+      <w:r>
+        <w:rPr>
+          <w:rStyle w:val="apple-tab-span"/>
+        </w:rPr>
+        <w:tab/>
+      </w:r>
+      <w:r>
+        <w:rPr>
+          <w:rStyle w:val="s1"/>
+        </w:rPr>
+        <w:t>secret_copy = secret_code;</w:t>
+      </w:r>
+    </w:p>
+    <w:p>
+      <w:pPr>
+        <w:pStyle w:val="p6"/>
+      </w:pPr>
+      <w:r>
+        <w:rPr>
+          <w:rStyle w:val="apple-tab-span"/>
+        </w:rPr>
+        <w:tab/>
+      </w:r>
+      <w:r>
+        <w:rPr>
+          <w:rStyle w:val="apple-tab-span"/>
+        </w:rPr>
+        <w:tab/>
+      </w:r>
+      <w:r>
+        <w:rPr>
+          <w:rStyle w:val="s1"/>
+        </w:rPr>
+        <w:t xml:space="preserve">num_guesses = </w:t>
+      </w:r>
+      <w:r>
+        <w:rPr>
+          <w:rStyle w:val="s6"/>
+        </w:rPr>
+        <w:t>0</w:t>
+      </w:r>
+      <w:r>
+        <w:rPr>
+          <w:rStyle w:val="s1"/>
+        </w:rPr>
+        <w:t>;</w:t>
+      </w:r>
+    </w:p>
+    <w:p>
+      <w:pPr>
+        <w:pStyle w:val="p2"/>
+      </w:pPr>
+      <w:r>
+        <w:rPr>
+          <w:rStyle w:val="apple-tab-span"/>
+        </w:rPr>
+        <w:tab/>
+      </w:r>
+      <w:r>
+        <w:rPr>
+          <w:rStyle w:val="apple-tab-span"/>
+        </w:rPr>
+        <w:tab/>
+      </w:r>
+    </w:p>
+    <w:p>
+      <w:pPr>
+        <w:pStyle w:val="p6"/>
+      </w:pPr>
+      <w:r>
+        <w:rPr>
+          <w:rStyle w:val="apple-tab-span"/>
+        </w:rPr>
+        <w:tab/>
+      </w:r>
+      <w:r>
+        <w:rPr>
+          <w:rStyle w:val="apple-tab-span"/>
+        </w:rPr>
+        <w:tab/>
+      </w:r>
+      <w:r>
+        <w:rPr>
+          <w:rStyle w:val="s1"/>
+        </w:rPr>
+        <w:t>while (!guessed_code) {</w:t>
+      </w:r>
+    </w:p>
+    <w:p>
+      <w:pPr>
+        <w:pStyle w:val="p2"/>
+      </w:pPr>
+      <w:r>
+        <w:rPr>
+          <w:rStyle w:val="apple-tab-span"/>
+        </w:rPr>
+        <w:tab/>
+      </w:r>
+    </w:p>
+    <w:p>
+      <w:pPr>
+        <w:pStyle w:val="p6"/>
+      </w:pPr>
+      <w:r>
+        <w:rPr>
+          <w:rStyle w:val="apple-tab-span"/>
+        </w:rPr>
+        <w:tab/>
+      </w:r>
+      <w:r>
+        <w:rPr>
+          <w:rStyle w:val="apple-tab-span"/>
+        </w:rPr>
+        <w:tab/>
+      </w:r>
+      <w:r>
+        <w:rPr>
+          <w:rStyle w:val="apple-tab-span"/>
+        </w:rPr>
+        <w:tab/>
+      </w:r>
+      <w:r>
+        <w:rPr>
+          <w:rStyle w:val="s1"/>
+        </w:rPr>
+        <w:t>secret_code = secret_copy;</w:t>
+      </w:r>
+      <w:r>
+        <w:rPr>
+          <w:rStyle w:val="apple-converted-space"/>
+        </w:rPr>
+        <w:t> </w:t>
+      </w:r>
+    </w:p>
+    <w:p>
+      <w:pPr>
+        <w:pStyle w:val="p6"/>
+      </w:pPr>
+      <w:r>
+        <w:rPr>
+          <w:rStyle w:val="apple-tab-span"/>
+        </w:rPr>
+        <w:tab/>
+      </w:r>
+      <w:r>
+        <w:rPr>
+          <w:rStyle w:val="apple-tab-span"/>
+        </w:rPr>
+        <w:tab/>
+      </w:r>
+      <w:r>
+        <w:rPr>
+          <w:rStyle w:val="apple-tab-span"/>
+        </w:rPr>
+        <w:tab/>
+      </w:r>
+      <w:r>
+        <w:rPr>
+          <w:rStyle w:val="s1"/>
+        </w:rPr>
+        <w:t>player = get_player_code();</w:t>
+      </w:r>
+    </w:p>
+    <w:p>
+      <w:pPr>
+        <w:pStyle w:val="p6"/>
+      </w:pPr>
+      <w:r>
+        <w:rPr>
+          <w:rStyle w:val="apple-tab-span"/>
+        </w:rPr>
+        <w:tab/>
+      </w:r>
+      <w:r>
+        <w:rPr>
+          <w:rStyle w:val="apple-tab-span"/>
+        </w:rPr>
+        <w:tab/>
+      </w:r>
+      <w:r>
+        <w:rPr>
+          <w:rStyle w:val="apple-tab-span"/>
+        </w:rPr>
+        <w:tab/>
+      </w:r>
+      <w:r>
+        <w:rPr>
+          <w:rStyle w:val="s1"/>
+        </w:rPr>
+        <w:t>player_copy = player;</w:t>
+      </w:r>
+    </w:p>
+    <w:p>
+      <w:pPr>
+        <w:pStyle w:val="p6"/>
+      </w:pPr>
+      <w:r>
+        <w:rPr>
+          <w:rStyle w:val="apple-tab-span"/>
+        </w:rPr>
+        <w:tab/>
+      </w:r>
+      <w:r>
+        <w:rPr>
+          <w:rStyle w:val="apple-tab-span"/>
+        </w:rPr>
+        <w:tab/>
+      </w:r>
+      <w:r>
+        <w:rPr>
+          <w:rStyle w:val="apple-tab-span"/>
+        </w:rPr>
+        <w:tab/>
+      </w:r>
+      <w:r>
+        <w:rPr>
+          <w:rStyle w:val="s5"/>
+        </w:rPr>
+        <w:t>int</w:t>
+      </w:r>
+      <w:r>
+        <w:rPr>
+          <w:rStyle w:val="s1"/>
+        </w:rPr>
+        <w:t xml:space="preserve"> correct = </w:t>
+      </w:r>
+      <w:r>
+        <w:rPr>
+          <w:rStyle w:val="s6"/>
+        </w:rPr>
+        <w:t>0</w:t>
+      </w:r>
+      <w:r>
+        <w:rPr>
+          <w:rStyle w:val="s1"/>
+        </w:rPr>
+        <w:t>;</w:t>
+      </w:r>
+    </w:p>
+    <w:p>
+      <w:pPr>
+        <w:pStyle w:val="p6"/>
+      </w:pPr>
+      <w:r>
+        <w:rPr>
+          <w:rStyle w:val="apple-tab-span"/>
+        </w:rPr>
+        <w:tab/>
+      </w:r>
+      <w:r>
+        <w:rPr>
+          <w:rStyle w:val="apple-tab-span"/>
+        </w:rPr>
+        <w:tab/>
+      </w:r>
+      <w:r>
+        <w:rPr>
+          <w:rStyle w:val="apple-tab-span"/>
+        </w:rPr>
+        <w:tab/>
+      </w:r>
+      <w:r>
+        <w:rPr>
+          <w:rStyle w:val="s5"/>
+        </w:rPr>
+        <w:t>int</w:t>
+      </w:r>
+      <w:r>
+        <w:rPr>
+          <w:rStyle w:val="s1"/>
+        </w:rPr>
+        <w:t xml:space="preserve"> misplaced = </w:t>
+      </w:r>
+      <w:r>
+        <w:rPr>
+          <w:rStyle w:val="s6"/>
+        </w:rPr>
+        <w:t>0</w:t>
+      </w:r>
+      <w:r>
+        <w:rPr>
+          <w:rStyle w:val="s1"/>
+        </w:rPr>
+        <w:t>;</w:t>
+      </w:r>
+    </w:p>
+    <w:p>
+      <w:pPr>
+        <w:pStyle w:val="p6"/>
+      </w:pPr>
+      <w:r>
+        <w:rPr>
+          <w:rStyle w:val="apple-tab-span"/>
+        </w:rPr>
+        <w:tab/>
+      </w:r>
+      <w:r>
+        <w:rPr>
+          <w:rStyle w:val="apple-tab-span"/>
+        </w:rPr>
+        <w:tab/>
+      </w:r>
+      <w:r>
+        <w:rPr>
+          <w:rStyle w:val="apple-tab-span"/>
+        </w:rPr>
+        <w:tab/>
+      </w:r>
+      <w:r>
+        <w:rPr>
+          <w:rStyle w:val="s1"/>
+        </w:rPr>
+        <w:t>num_guesses++;</w:t>
+      </w:r>
+    </w:p>
+    <w:p>
+      <w:pPr>
+        <w:pStyle w:val="p2"/>
+      </w:pPr>
+      <w:r>
+        <w:rPr>
+          <w:rStyle w:val="apple-tab-span"/>
+        </w:rPr>
+        <w:tab/>
+      </w:r>
+      <w:r>
+        <w:rPr>
+          <w:rStyle w:val="apple-tab-span"/>
+        </w:rPr>
+        <w:tab/>
+      </w:r>
+      <w:r>
+        <w:rPr>
+          <w:rStyle w:val="apple-tab-span"/>
+        </w:rPr>
+        <w:tab/>
+      </w:r>
+    </w:p>
+    <w:p>
+      <w:pPr>
+        <w:pStyle w:val="p6"/>
+      </w:pPr>
+      <w:r>
+        <w:rPr>
+          <w:rStyle w:val="apple-tab-span"/>
+        </w:rPr>
+        <w:tab/>
+      </w:r>
+      <w:r>
+        <w:rPr>
+          <w:rStyle w:val="apple-tab-span"/>
+        </w:rPr>
+        <w:tab/>
+      </w:r>
+      <w:r>
+        <w:rPr>
+          <w:rStyle w:val="apple-tab-span"/>
+        </w:rPr>
+        <w:tab/>
+      </w:r>
+      <w:r>
+        <w:rPr>
+          <w:rStyle w:val="s1"/>
+        </w:rPr>
+        <w:t>if (player == secret_code){</w:t>
+      </w:r>
+    </w:p>
+    <w:p>
+      <w:pPr>
+        <w:pStyle w:val="p3"/>
+      </w:pPr>
+      <w:r>
+        <w:rPr>
+          <w:rStyle w:val="apple-tab-span"/>
+          <w:color w:val="000000"/>
+        </w:rPr>
+        <w:tab/>
+      </w:r>
+      <w:r>
+        <w:rPr>
+          <w:rStyle w:val="apple-tab-span"/>
+          <w:color w:val="000000"/>
+        </w:rPr>
+        <w:tab/>
+      </w:r>
+      <w:r>
+        <w:rPr>
+          <w:rStyle w:val="apple-tab-span"/>
+          <w:color w:val="000000"/>
+        </w:rPr>
+        <w:tab/>
+      </w:r>
+      <w:r>
+        <w:rPr>
+          <w:rStyle w:val="s4"/>
+        </w:rPr>
+        <w:t xml:space="preserve">cout &lt;&lt; </w:t>
+      </w:r>
+      <w:r>
+        <w:rPr>
+          <w:rStyle w:val="s1"/>
+        </w:rPr>
+        <w:t>"Congratulations, you guessed the code!\nIt only took you "</w:t>
+      </w:r>
+      <w:r>
+        <w:rPr>
+          <w:rStyle w:val="s4"/>
+        </w:rPr>
+        <w:t xml:space="preserve"> &lt;&lt; num_guesses &lt;&lt; </w:t>
+      </w:r>
+      <w:r>
+        <w:rPr>
+          <w:rStyle w:val="s1"/>
+        </w:rPr>
+        <w:t>" guess(es)\n\n"</w:t>
+      </w:r>
+      <w:r>
+        <w:rPr>
+          <w:rStyle w:val="s4"/>
+        </w:rPr>
+        <w:t>;</w:t>
+      </w:r>
+    </w:p>
+    <w:p>
+      <w:pPr>
+        <w:pStyle w:val="p5"/>
+      </w:pPr>
+      <w:r>
+        <w:rPr>
+          <w:rStyle w:val="apple-tab-span"/>
+          <w:color w:val="000000"/>
+        </w:rPr>
+        <w:tab/>
+      </w:r>
+      <w:r>
+        <w:rPr>
+          <w:rStyle w:val="apple-tab-span"/>
+          <w:color w:val="000000"/>
+        </w:rPr>
+        <w:tab/>
+      </w:r>
+      <w:r>
+        <w:rPr>
+          <w:rStyle w:val="apple-tab-span"/>
+          <w:color w:val="000000"/>
+        </w:rPr>
+        <w:tab/>
+      </w:r>
+      <w:r>
+        <w:rPr>
+          <w:rStyle w:val="s1"/>
+        </w:rPr>
+        <w:t>break</w:t>
+      </w:r>
+      <w:r>
+        <w:rPr>
+          <w:rStyle w:val="s4"/>
+        </w:rPr>
+        <w:t>;</w:t>
+      </w:r>
+    </w:p>
+    <w:p>
+      <w:pPr>
+        <w:pStyle w:val="p6"/>
+      </w:pPr>
+      <w:r>
+        <w:rPr>
+          <w:rStyle w:val="apple-tab-span"/>
+        </w:rPr>
+        <w:tab/>
+      </w:r>
+      <w:r>
+        <w:rPr>
+          <w:rStyle w:val="apple-tab-span"/>
+        </w:rPr>
+        <w:tab/>
+      </w:r>
+      <w:r>
+        <w:rPr>
+          <w:rStyle w:val="apple-tab-span"/>
+        </w:rPr>
+        <w:tab/>
+      </w:r>
+      <w:r>
+        <w:rPr>
+          <w:rStyle w:val="s1"/>
+        </w:rPr>
+        <w:t>}</w:t>
+      </w:r>
+      <w:r>
+        <w:rPr>
+          <w:rStyle w:val="apple-converted-space"/>
+        </w:rPr>
+        <w:t> </w:t>
+      </w:r>
+    </w:p>
+    <w:p>
+      <w:pPr>
+        <w:pStyle w:val="p2"/>
+      </w:pPr>
+      <w:r>
+        <w:rPr>
+          <w:rStyle w:val="apple-tab-span"/>
+        </w:rPr>
+        <w:tab/>
+      </w:r>
+      <w:r>
+        <w:rPr>
+          <w:rStyle w:val="apple-tab-span"/>
+        </w:rPr>
+        <w:tab/>
+      </w:r>
+      <w:r>
+        <w:rPr>
+          <w:rStyle w:val="apple-tab-span"/>
+        </w:rPr>
+        <w:tab/>
+      </w:r>
+    </w:p>
+    <w:p>
+      <w:pPr>
+        <w:pStyle w:val="p6"/>
+      </w:pPr>
+      <w:r>
+        <w:rPr>
+          <w:rStyle w:val="apple-tab-span"/>
+        </w:rPr>
+        <w:tab/>
+      </w:r>
+      <w:r>
+        <w:rPr>
+          <w:rStyle w:val="apple-tab-span"/>
+        </w:rPr>
+        <w:tab/>
+      </w:r>
+      <w:r>
+        <w:rPr>
+          <w:rStyle w:val="apple-tab-span"/>
+        </w:rPr>
+        <w:tab/>
+      </w:r>
+      <w:r>
+        <w:rPr>
+          <w:rStyle w:val="s1"/>
+        </w:rPr>
+        <w:t>for (</w:t>
+      </w:r>
+      <w:r>
+        <w:rPr>
+          <w:rStyle w:val="s5"/>
+        </w:rPr>
+        <w:t>int</w:t>
+      </w:r>
+      <w:r>
+        <w:rPr>
+          <w:rStyle w:val="s1"/>
+        </w:rPr>
+        <w:t xml:space="preserve"> x = </w:t>
+      </w:r>
+      <w:r>
+        <w:rPr>
+          <w:rStyle w:val="s6"/>
+        </w:rPr>
+        <w:t>0</w:t>
+      </w:r>
+      <w:r>
+        <w:rPr>
+          <w:rStyle w:val="s1"/>
+        </w:rPr>
+        <w:t xml:space="preserve">; x &lt; CODE_LENGTH; x++){ </w:t>
+      </w:r>
+      <w:r>
+        <w:rPr>
+          <w:rStyle w:val="apple-tab-span"/>
+        </w:rPr>
+        <w:tab/>
+      </w:r>
+      <w:r>
+        <w:rPr>
+          <w:rStyle w:val="apple-tab-span"/>
+        </w:rPr>
+        <w:tab/>
+      </w:r>
+      <w:r>
+        <w:rPr>
+          <w:rStyle w:val="apple-tab-span"/>
+        </w:rPr>
+        <w:tab/>
+      </w:r>
+      <w:r>
+        <w:rPr>
+          <w:rStyle w:val="s7"/>
+        </w:rPr>
+        <w:t>// checking for correct digit</w:t>
+      </w:r>
+      <w:r>
+        <w:rPr>
+          <w:rStyle w:val="apple-converted-space"/>
+          <w:color w:val="008400"/>
+        </w:rPr>
+        <w:t> </w:t>
+      </w:r>
+    </w:p>
+    <w:p>
+      <w:pPr>
+        <w:pStyle w:val="p6"/>
+      </w:pPr>
+      <w:r>
+        <w:rPr>
+          <w:rStyle w:val="apple-tab-span"/>
+        </w:rPr>
+        <w:tab/>
+      </w:r>
+      <w:r>
+        <w:rPr>
+          <w:rStyle w:val="apple-tab-span"/>
+        </w:rPr>
+        <w:tab/>
+      </w:r>
+      <w:r>
+        <w:rPr>
+          <w:rStyle w:val="apple-tab-span"/>
+        </w:rPr>
+        <w:tab/>
+      </w:r>
+      <w:r>
+        <w:rPr>
+          <w:rStyle w:val="apple-tab-span"/>
+        </w:rPr>
+        <w:tab/>
+      </w:r>
+      <w:r>
+        <w:rPr>
+          <w:rStyle w:val="s1"/>
+        </w:rPr>
+        <w:t>if (player[x] == secret_code[x]){</w:t>
+      </w:r>
+    </w:p>
+    <w:p>
+      <w:pPr>
+        <w:pStyle w:val="p6"/>
+      </w:pPr>
+      <w:r>
+        <w:rPr>
+          <w:rStyle w:val="apple-tab-span"/>
+        </w:rPr>
+        <w:tab/>
+      </w:r>
+      <w:r>
+        <w:rPr>
+          <w:rStyle w:val="apple-tab-span"/>
+        </w:rPr>
+        <w:tab/>
+      </w:r>
+      <w:r>
+        <w:rPr>
+          <w:rStyle w:val="apple-tab-span"/>
+        </w:rPr>
+        <w:tab/>
+      </w:r>
+      <w:r>
+        <w:rPr>
+          <w:rStyle w:val="apple-tab-span"/>
+        </w:rPr>
+        <w:tab/>
+      </w:r>
+      <w:r>
+        <w:rPr>
+          <w:rStyle w:val="s1"/>
+        </w:rPr>
+        <w:t>correct++;</w:t>
+      </w:r>
+    </w:p>
+    <w:p>
+      <w:pPr>
+        <w:pStyle w:val="p6"/>
+      </w:pPr>
+      <w:r>
+        <w:rPr>
+          <w:rStyle w:val="apple-tab-span"/>
+        </w:rPr>
+        <w:tab/>
+      </w:r>
+      <w:r>
+        <w:rPr>
+          <w:rStyle w:val="apple-tab-span"/>
+        </w:rPr>
+        <w:tab/>
+      </w:r>
+      <w:r>
+        <w:rPr>
+          <w:rStyle w:val="apple-tab-span"/>
+        </w:rPr>
+        <w:tab/>
+      </w:r>
+      <w:r>
+        <w:rPr>
+          <w:rStyle w:val="apple-tab-span"/>
+        </w:rPr>
+        <w:tab/>
+      </w:r>
+      <w:r>
+        <w:rPr>
+          <w:rStyle w:val="s1"/>
+        </w:rPr>
+        <w:t xml:space="preserve">player[x] = </w:t>
+      </w:r>
+      <w:r>
+        <w:rPr>
+          <w:rStyle w:val="s6"/>
+        </w:rPr>
+        <w:t>'c'</w:t>
+      </w:r>
+      <w:r>
+        <w:rPr>
+          <w:rStyle w:val="s1"/>
+        </w:rPr>
+        <w:t>;</w:t>
+      </w:r>
+    </w:p>
+    <w:p>
+      <w:pPr>
+        <w:pStyle w:val="p6"/>
+      </w:pPr>
+      <w:r>
+        <w:rPr>
+          <w:rStyle w:val="apple-tab-span"/>
+        </w:rPr>
+        <w:tab/>
+      </w:r>
+      <w:r>
+        <w:rPr>
+          <w:rStyle w:val="apple-tab-span"/>
+        </w:rPr>
+        <w:tab/>
+      </w:r>
+      <w:r>
+        <w:rPr>
+          <w:rStyle w:val="apple-tab-span"/>
+        </w:rPr>
+        <w:tab/>
+      </w:r>
+      <w:r>
+        <w:rPr>
+          <w:rStyle w:val="apple-tab-span"/>
+        </w:rPr>
+        <w:tab/>
+      </w:r>
+      <w:r>
+        <w:rPr>
+          <w:rStyle w:val="s1"/>
+        </w:rPr>
+        <w:t xml:space="preserve">secret_code[x] = </w:t>
+      </w:r>
+      <w:r>
+        <w:rPr>
+          <w:rStyle w:val="s6"/>
+        </w:rPr>
+        <w:t>'d'</w:t>
+      </w:r>
+      <w:r>
+        <w:rPr>
+          <w:rStyle w:val="s1"/>
+        </w:rPr>
+        <w:t>;</w:t>
+      </w:r>
+    </w:p>
+    <w:p>
+      <w:pPr>
+        <w:pStyle w:val="p6"/>
+      </w:pPr>
+      <w:r>
+        <w:rPr>
+          <w:rStyle w:val="apple-tab-span"/>
+        </w:rPr>
+        <w:tab/>
+      </w:r>
+      <w:r>
+        <w:rPr>
+          <w:rStyle w:val="apple-tab-span"/>
+        </w:rPr>
+        <w:tab/>
+      </w:r>
+      <w:r>
+        <w:rPr>
+          <w:rStyle w:val="apple-tab-span"/>
+        </w:rPr>
+        <w:tab/>
+      </w:r>
+      <w:r>
+        <w:rPr>
+          <w:rStyle w:val="apple-tab-span"/>
+        </w:rPr>
+        <w:tab/>
+      </w:r>
+      <w:r>
+        <w:rPr>
+          <w:rStyle w:val="s1"/>
+        </w:rPr>
+        <w:t>}</w:t>
+      </w:r>
+    </w:p>
+    <w:p>
+      <w:pPr>
+        <w:pStyle w:val="p6"/>
+      </w:pPr>
+      <w:r>
+        <w:rPr>
+          <w:rStyle w:val="apple-tab-span"/>
+        </w:rPr>
+        <w:tab/>
+      </w:r>
+      <w:r>
+        <w:rPr>
+          <w:rStyle w:val="apple-tab-span"/>
+        </w:rPr>
+        <w:tab/>
+      </w:r>
+      <w:r>
+        <w:rPr>
+          <w:rStyle w:val="apple-tab-span"/>
+        </w:rPr>
+        <w:tab/>
+      </w:r>
+      <w:r>
+        <w:rPr>
+          <w:rStyle w:val="s1"/>
+        </w:rPr>
+        <w:t>}</w:t>
+      </w:r>
+    </w:p>
+    <w:p>
+      <w:pPr>
+        <w:pStyle w:val="p2"/>
+      </w:pPr>
+      <w:r>
+        <w:rPr>
+          <w:rStyle w:val="apple-tab-span"/>
+        </w:rPr>
+        <w:tab/>
+      </w:r>
+      <w:r>
+        <w:rPr>
+          <w:rStyle w:val="apple-tab-span"/>
+        </w:rPr>
+        <w:tab/>
+      </w:r>
+      <w:r>
+        <w:rPr>
+          <w:rStyle w:val="apple-tab-span"/>
+        </w:rPr>
+        <w:tab/>
+      </w:r>
+    </w:p>
+    <w:p>
+      <w:pPr>
+        <w:pStyle w:val="p6"/>
+      </w:pPr>
+      <w:r>
+        <w:rPr>
+          <w:rStyle w:val="apple-tab-span"/>
+        </w:rPr>
+        <w:tab/>
+      </w:r>
+      <w:r>
+        <w:rPr>
+          <w:rStyle w:val="apple-tab-span"/>
+        </w:rPr>
+        <w:tab/>
+      </w:r>
+      <w:r>
+        <w:rPr>
+          <w:rStyle w:val="apple-tab-span"/>
+        </w:rPr>
+        <w:tab/>
+      </w:r>
+      <w:r>
+        <w:rPr>
+          <w:rStyle w:val="s1"/>
+        </w:rPr>
+        <w:t>for (</w:t>
+      </w:r>
+      <w:r>
+        <w:rPr>
+          <w:rStyle w:val="s5"/>
+        </w:rPr>
+        <w:t>int</w:t>
+      </w:r>
+      <w:r>
+        <w:rPr>
+          <w:rStyle w:val="s1"/>
+        </w:rPr>
+        <w:t xml:space="preserve"> x = </w:t>
+      </w:r>
+      <w:r>
+        <w:rPr>
+          <w:rStyle w:val="s6"/>
+        </w:rPr>
+        <w:t>0</w:t>
+      </w:r>
+      <w:r>
+        <w:rPr>
+          <w:rStyle w:val="s1"/>
+        </w:rPr>
+        <w:t>; x &lt; CODE_LENGTH; x++){</w:t>
+      </w:r>
+      <w:r>
+        <w:rPr>
+          <w:rStyle w:val="apple-converted-space"/>
+        </w:rPr>
+        <w:t xml:space="preserve">    </w:t>
+      </w:r>
+      <w:r>
+        <w:rPr>
+          <w:rStyle w:val="apple-tab-span"/>
+        </w:rPr>
+        <w:tab/>
+      </w:r>
+      <w:r>
+        <w:rPr>
+          <w:rStyle w:val="apple-tab-span"/>
+        </w:rPr>
+        <w:tab/>
+      </w:r>
+      <w:r>
+        <w:rPr>
+          <w:rStyle w:val="s7"/>
+        </w:rPr>
+        <w:t>// checking for misplaced digits</w:t>
+      </w:r>
+    </w:p>
+    <w:p>
+      <w:pPr>
+        <w:pStyle w:val="p6"/>
+      </w:pPr>
+      <w:r>
+        <w:rPr>
+          <w:rStyle w:val="apple-tab-span"/>
+        </w:rPr>
+        <w:tab/>
+      </w:r>
+      <w:r>
+        <w:rPr>
+          <w:rStyle w:val="apple-tab-span"/>
+        </w:rPr>
+        <w:tab/>
+      </w:r>
+      <w:r>
+        <w:rPr>
+          <w:rStyle w:val="apple-tab-span"/>
+        </w:rPr>
+        <w:tab/>
+      </w:r>
+      <w:r>
+        <w:rPr>
+          <w:rStyle w:val="apple-tab-span"/>
+        </w:rPr>
+        <w:tab/>
+      </w:r>
+      <w:r>
+        <w:rPr>
+          <w:rStyle w:val="s1"/>
+        </w:rPr>
+        <w:t>for(</w:t>
+      </w:r>
+      <w:r>
+        <w:rPr>
+          <w:rStyle w:val="s5"/>
+        </w:rPr>
+        <w:t>int</w:t>
+      </w:r>
+      <w:r>
+        <w:rPr>
+          <w:rStyle w:val="s1"/>
+        </w:rPr>
+        <w:t xml:space="preserve"> i = </w:t>
+      </w:r>
+      <w:r>
+        <w:rPr>
+          <w:rStyle w:val="s6"/>
+        </w:rPr>
+        <w:t>0</w:t>
+      </w:r>
+      <w:r>
+        <w:rPr>
+          <w:rStyle w:val="s1"/>
+        </w:rPr>
+        <w:t>; i &lt; CODE_LENGTH; i++){</w:t>
+      </w:r>
+    </w:p>
+    <w:p>
+      <w:pPr>
+        <w:pStyle w:val="p6"/>
+      </w:pPr>
+      <w:r>
+        <w:rPr>
+          <w:rStyle w:val="apple-tab-span"/>
+        </w:rPr>
+        <w:tab/>
+      </w:r>
+      <w:r>
+        <w:rPr>
+          <w:rStyle w:val="apple-tab-span"/>
+        </w:rPr>
+        <w:tab/>
+      </w:r>
+      <w:r>
+        <w:rPr>
+          <w:rStyle w:val="apple-tab-span"/>
+        </w:rPr>
+        <w:tab/>
+      </w:r>
+      <w:r>
+        <w:rPr>
+          <w:rStyle w:val="apple-tab-span"/>
+        </w:rPr>
+        <w:tab/>
+      </w:r>
+      <w:r>
+        <w:rPr>
+          <w:rStyle w:val="apple-tab-span"/>
+        </w:rPr>
+        <w:tab/>
+      </w:r>
+      <w:r>
+        <w:rPr>
+          <w:rStyle w:val="s1"/>
+        </w:rPr>
+        <w:t>if (player[x] == secret_code[i]){</w:t>
+      </w:r>
+    </w:p>
+    <w:p>
+      <w:pPr>
+        <w:pStyle w:val="p6"/>
+      </w:pPr>
+      <w:r>
+        <w:rPr>
+          <w:rStyle w:val="apple-tab-span"/>
+        </w:rPr>
+        <w:tab/>
+      </w:r>
+      <w:r>
+        <w:rPr>
+          <w:rStyle w:val="apple-tab-span"/>
+        </w:rPr>
+        <w:tab/>
+      </w:r>
+      <w:r>
+        <w:rPr>
+          <w:rStyle w:val="apple-tab-span"/>
+        </w:rPr>
+        <w:tab/>
+      </w:r>
+      <w:r>
+        <w:rPr>
+          <w:rStyle w:val="apple-tab-span"/>
+        </w:rPr>
+        <w:tab/>
+      </w:r>
+      <w:r>
+        <w:rPr>
+          <w:rStyle w:val="apple-tab-span"/>
+        </w:rPr>
+        <w:tab/>
+      </w:r>
+      <w:r>
+        <w:rPr>
+          <w:rStyle w:val="s1"/>
+        </w:rPr>
+        <w:t>misplaced++;</w:t>
+      </w:r>
+    </w:p>
+    <w:p>
+      <w:pPr>
+        <w:pStyle w:val="p6"/>
+      </w:pPr>
+      <w:r>
+        <w:rPr>
+          <w:rStyle w:val="apple-tab-span"/>
+        </w:rPr>
+        <w:tab/>
+      </w:r>
+      <w:r>
+        <w:rPr>
+          <w:rStyle w:val="apple-tab-span"/>
+        </w:rPr>
+        <w:tab/>
+      </w:r>
+      <w:r>
+        <w:rPr>
+          <w:rStyle w:val="apple-tab-span"/>
+        </w:rPr>
+        <w:tab/>
+      </w:r>
+      <w:r>
+        <w:rPr>
+          <w:rStyle w:val="apple-tab-span"/>
+        </w:rPr>
+        <w:tab/>
+      </w:r>
+      <w:r>
+        <w:rPr>
+          <w:rStyle w:val="apple-tab-span"/>
+        </w:rPr>
+        <w:tab/>
+      </w:r>
+      <w:r>
+        <w:rPr>
+          <w:rStyle w:val="s1"/>
+        </w:rPr>
+        <w:t xml:space="preserve">player[x] = </w:t>
+      </w:r>
+      <w:r>
+        <w:rPr>
+          <w:rStyle w:val="s6"/>
+        </w:rPr>
+        <w:t>'z'</w:t>
+      </w:r>
+      <w:r>
+        <w:rPr>
+          <w:rStyle w:val="s1"/>
+        </w:rPr>
+        <w:t>;</w:t>
+      </w:r>
+    </w:p>
+    <w:p>
+      <w:pPr>
+        <w:pStyle w:val="p6"/>
+      </w:pPr>
+      <w:r>
+        <w:rPr>
+          <w:rStyle w:val="apple-tab-span"/>
+        </w:rPr>
+        <w:tab/>
+      </w:r>
+      <w:r>
+        <w:rPr>
+          <w:rStyle w:val="apple-tab-span"/>
+        </w:rPr>
+        <w:tab/>
+      </w:r>
+      <w:r>
+        <w:rPr>
+          <w:rStyle w:val="apple-tab-span"/>
+        </w:rPr>
+        <w:tab/>
+      </w:r>
+      <w:r>
+        <w:rPr>
+          <w:rStyle w:val="apple-tab-span"/>
+        </w:rPr>
+        <w:tab/>
+      </w:r>
+      <w:r>
+        <w:rPr>
+          <w:rStyle w:val="apple-tab-span"/>
+        </w:rPr>
+        <w:tab/>
+      </w:r>
+      <w:r>
+        <w:rPr>
+          <w:rStyle w:val="s1"/>
+        </w:rPr>
+        <w:t xml:space="preserve">secret_code[i] = </w:t>
+      </w:r>
+      <w:r>
+        <w:rPr>
+          <w:rStyle w:val="s6"/>
+        </w:rPr>
+        <w:t>'m'</w:t>
+      </w:r>
+      <w:r>
+        <w:rPr>
+          <w:rStyle w:val="s1"/>
+        </w:rPr>
+        <w:t>;</w:t>
+      </w:r>
+      <w:r>
+        <w:rPr>
+          <w:rStyle w:val="apple-tab-span"/>
+        </w:rPr>
+        <w:tab/>
+      </w:r>
+    </w:p>
+    <w:p>
+      <w:pPr>
+        <w:pStyle w:val="p6"/>
+      </w:pPr>
+      <w:r>
+        <w:rPr>
+          <w:rStyle w:val="apple-tab-span"/>
+        </w:rPr>
+        <w:tab/>
+      </w:r>
+      <w:r>
+        <w:rPr>
+          <w:rStyle w:val="apple-tab-span"/>
+        </w:rPr>
+        <w:tab/>
+      </w:r>
+      <w:r>
+        <w:rPr>
+          <w:rStyle w:val="apple-tab-span"/>
+        </w:rPr>
+        <w:tab/>
+      </w:r>
+      <w:r>
+        <w:rPr>
+          <w:rStyle w:val="apple-tab-span"/>
+        </w:rPr>
+        <w:tab/>
+      </w:r>
+      <w:r>
+        <w:rPr>
+          <w:rStyle w:val="apple-tab-span"/>
+        </w:rPr>
+        <w:tab/>
+      </w:r>
+      <w:r>
+        <w:rPr>
+          <w:rStyle w:val="s1"/>
+        </w:rPr>
+        <w:t>}</w:t>
+      </w:r>
+    </w:p>
+    <w:p>
+      <w:pPr>
+        <w:pStyle w:val="p6"/>
+      </w:pPr>
+      <w:r>
+        <w:rPr>
+          <w:rStyle w:val="apple-tab-span"/>
+        </w:rPr>
+        <w:tab/>
+      </w:r>
+      <w:r>
+        <w:rPr>
+          <w:rStyle w:val="apple-tab-span"/>
+        </w:rPr>
+        <w:tab/>
+      </w:r>
+      <w:r>
+        <w:rPr>
+          <w:rStyle w:val="apple-tab-span"/>
+        </w:rPr>
+        <w:tab/>
+      </w:r>
+      <w:r>
+        <w:rPr>
+          <w:rStyle w:val="apple-tab-span"/>
+        </w:rPr>
+        <w:tab/>
+      </w:r>
+      <w:r>
+        <w:rPr>
+          <w:rStyle w:val="s1"/>
+        </w:rPr>
+        <w:t>}</w:t>
+      </w:r>
+    </w:p>
+    <w:p>
+      <w:pPr>
+        <w:pStyle w:val="p6"/>
+      </w:pPr>
+      <w:r>
+        <w:rPr>
+          <w:rStyle w:val="apple-tab-span"/>
+        </w:rPr>
+        <w:tab/>
+      </w:r>
+      <w:r>
+        <w:rPr>
+          <w:rStyle w:val="apple-tab-span"/>
+        </w:rPr>
+        <w:tab/>
+      </w:r>
+      <w:r>
+        <w:rPr>
+          <w:rStyle w:val="apple-tab-span"/>
+        </w:rPr>
+        <w:tab/>
+      </w:r>
+      <w:r>
+        <w:rPr>
+          <w:rStyle w:val="s1"/>
+        </w:rPr>
+        <w:t>}</w:t>
+      </w:r>
+      <w:r>
+        <w:rPr>
+          <w:rStyle w:val="apple-tab-span"/>
+        </w:rPr>
+        <w:tab/>
+      </w:r>
+    </w:p>
+    <w:p>
+      <w:pPr>
+        <w:pStyle w:val="p2"/>
+      </w:pPr>
+      <w:r>
+        <w:rPr>
+          <w:rStyle w:val="apple-tab-span"/>
+        </w:rPr>
+        <w:tab/>
+      </w:r>
+    </w:p>
+    <w:p>
+      <w:pPr>
+        <w:pStyle w:val="p6"/>
+      </w:pPr>
+      <w:r>
+        <w:rPr>
+          <w:rStyle w:val="apple-tab-span"/>
+        </w:rPr>
+        <w:tab/>
+      </w:r>
+      <w:r>
+        <w:rPr>
+          <w:rStyle w:val="apple-tab-span"/>
+        </w:rPr>
+        <w:tab/>
+      </w:r>
+      <w:r>
+        <w:rPr>
+          <w:rStyle w:val="apple-tab-span"/>
+        </w:rPr>
+        <w:tab/>
+      </w:r>
+      <w:r>
+        <w:rPr>
+          <w:rStyle w:val="s1"/>
+        </w:rPr>
+        <w:t xml:space="preserve">cout &lt;&lt; </w:t>
+      </w:r>
+      <w:r>
+        <w:rPr>
+          <w:rStyle w:val="s6"/>
+        </w:rPr>
+        <w:t>'\n'</w:t>
+      </w:r>
+      <w:r>
+        <w:rPr>
+          <w:rStyle w:val="s1"/>
+        </w:rPr>
+        <w:t xml:space="preserve"> &lt;&lt; setw(</w:t>
+      </w:r>
+      <w:r>
+        <w:rPr>
+          <w:rStyle w:val="s6"/>
+        </w:rPr>
+        <w:t>40</w:t>
+      </w:r>
+      <w:r>
+        <w:rPr>
+          <w:rStyle w:val="s1"/>
+        </w:rPr>
+        <w:t>) &lt;&lt; player_copy &lt;&lt; setw(</w:t>
+      </w:r>
+      <w:r>
+        <w:rPr>
+          <w:rStyle w:val="s6"/>
+        </w:rPr>
+        <w:t>15</w:t>
+      </w:r>
+      <w:r>
+        <w:rPr>
+          <w:rStyle w:val="s1"/>
+        </w:rPr>
+        <w:t>) &lt;&lt; correct &lt;&lt; setw(</w:t>
+      </w:r>
+      <w:r>
+        <w:rPr>
+          <w:rStyle w:val="s6"/>
+        </w:rPr>
+        <w:t>15</w:t>
+      </w:r>
+      <w:r>
+        <w:rPr>
+          <w:rStyle w:val="s1"/>
+        </w:rPr>
+        <w:t xml:space="preserve">) &lt;&lt; misplaced &lt;&lt; </w:t>
+      </w:r>
+      <w:r>
+        <w:rPr>
+          <w:rStyle w:val="s6"/>
+        </w:rPr>
+        <w:t>'\n'</w:t>
+      </w:r>
+      <w:r>
+        <w:rPr>
+          <w:rStyle w:val="s1"/>
+        </w:rPr>
+        <w:t>;</w:t>
+      </w:r>
+    </w:p>
+    <w:p>
+      <w:pPr>
+        <w:pStyle w:val="p6"/>
+      </w:pPr>
+      <w:r>
+        <w:rPr>
+          <w:rStyle w:val="apple-tab-span"/>
+        </w:rPr>
+        <w:tab/>
+      </w:r>
+      <w:r>
+        <w:rPr>
+          <w:rStyle w:val="apple-tab-span"/>
+        </w:rPr>
+        <w:tab/>
+      </w:r>
+      <w:r>
+        <w:rPr>
+          <w:rStyle w:val="apple-tab-span"/>
+        </w:rPr>
+        <w:tab/>
+      </w:r>
+      <w:r>
+        <w:rPr>
+          <w:rStyle w:val="s1"/>
+        </w:rPr>
+        <w:t>cout &lt;&lt; string(</w:t>
+      </w:r>
+      <w:r>
+        <w:rPr>
+          <w:rStyle w:val="s6"/>
+        </w:rPr>
+        <w:t>70</w:t>
+      </w:r>
+      <w:r>
+        <w:rPr>
+          <w:rStyle w:val="s1"/>
+        </w:rPr>
+        <w:t xml:space="preserve">, </w:t>
+      </w:r>
+      <w:r>
+        <w:rPr>
+          <w:rStyle w:val="s6"/>
+        </w:rPr>
+        <w:t>'='</w:t>
+      </w:r>
+      <w:r>
+        <w:rPr>
+          <w:rStyle w:val="s1"/>
+        </w:rPr>
+        <w:t xml:space="preserve">) &lt;&lt; </w:t>
+      </w:r>
+      <w:r>
+        <w:rPr>
+          <w:rStyle w:val="s6"/>
+        </w:rPr>
+        <w:t>'\n'</w:t>
+      </w:r>
+      <w:r>
+        <w:rPr>
+          <w:rStyle w:val="s1"/>
+        </w:rPr>
+        <w:t>;</w:t>
+      </w:r>
+    </w:p>
+    <w:p>
+      <w:pPr>
+        <w:pStyle w:val="p2"/>
+      </w:pPr>
+      <w:r>
+        <w:rPr>
+          <w:rStyle w:val="apple-tab-span"/>
+        </w:rPr>
+        <w:tab/>
+      </w:r>
+      <w:r>
+        <w:rPr>
+          <w:rStyle w:val="apple-tab-span"/>
+        </w:rPr>
+        <w:tab/>
+      </w:r>
+      <w:r>
+        <w:rPr>
+          <w:rStyle w:val="apple-tab-span"/>
+        </w:rPr>
+        <w:tab/>
+      </w:r>
+    </w:p>
+    <w:p>
+      <w:pPr>
+        <w:pStyle w:val="p6"/>
+      </w:pPr>
+      <w:r>
+        <w:rPr>
+          <w:rStyle w:val="apple-tab-span"/>
+        </w:rPr>
+        <w:tab/>
+      </w:r>
+      <w:r>
+        <w:rPr>
+          <w:rStyle w:val="apple-tab-span"/>
+        </w:rPr>
+        <w:tab/>
+      </w:r>
+      <w:r>
+        <w:rPr>
+          <w:rStyle w:val="s1"/>
+        </w:rPr>
+        <w:t>}</w:t>
+      </w:r>
+    </w:p>
+    <w:p>
+      <w:pPr>
+        <w:pStyle w:val="p2"/>
+      </w:pPr>
+    </w:p>
+    <w:p>
+      <w:pPr>
+        <w:pStyle w:val="p3"/>
+      </w:pPr>
+      <w:r>
+        <w:rPr>
+          <w:rStyle w:val="apple-tab-span"/>
+          <w:color w:val="000000"/>
+        </w:rPr>
+        <w:tab/>
+      </w:r>
+      <w:r>
+        <w:rPr>
+          <w:rStyle w:val="apple-tab-span"/>
+          <w:color w:val="000000"/>
+        </w:rPr>
+        <w:tab/>
+      </w:r>
+      <w:r>
+        <w:rPr>
+          <w:rStyle w:val="s4"/>
+        </w:rPr>
+        <w:t xml:space="preserve">cout &lt;&lt; </w:t>
+      </w:r>
+      <w:r>
+        <w:rPr>
+          <w:rStyle w:val="s1"/>
+        </w:rPr>
+        <w:t>"Would you like to play again (Y/N)? "</w:t>
+      </w:r>
+      <w:r>
+        <w:rPr>
+          <w:rStyle w:val="s4"/>
+        </w:rPr>
+        <w:t>;</w:t>
+      </w:r>
+    </w:p>
+    <w:p>
+      <w:pPr>
+        <w:pStyle w:val="p2"/>
+      </w:pPr>
+      <w:r>
+        <w:rPr>
+          <w:rStyle w:val="apple-tab-span"/>
+        </w:rPr>
+        <w:tab/>
+      </w:r>
+      <w:r>
+        <w:rPr>
+          <w:rStyle w:val="apple-tab-span"/>
+        </w:rPr>
+        <w:tab/>
+      </w:r>
+    </w:p>
+    <w:p>
+      <w:pPr>
+        <w:pStyle w:val="p6"/>
+      </w:pPr>
+      <w:r>
+        <w:rPr>
+          <w:rStyle w:val="apple-tab-span"/>
+        </w:rPr>
+        <w:tab/>
+      </w:r>
+      <w:r>
+        <w:rPr>
+          <w:rStyle w:val="apple-tab-span"/>
+        </w:rPr>
+        <w:tab/>
+      </w:r>
+      <w:r>
+        <w:rPr>
+          <w:rStyle w:val="s1"/>
+        </w:rPr>
+        <w:t>cin &gt;&gt; repeat_game;</w:t>
+      </w:r>
+    </w:p>
+    <w:p>
+      <w:pPr>
+        <w:pStyle w:val="p6"/>
+      </w:pPr>
+      <w:r>
+        <w:rPr>
+          <w:rStyle w:val="apple-tab-span"/>
+        </w:rPr>
+        <w:tab/>
+      </w:r>
+      <w:r>
+        <w:rPr>
+          <w:rStyle w:val="apple-tab-span"/>
+        </w:rPr>
+        <w:tab/>
+      </w:r>
+      <w:r>
+        <w:rPr>
+          <w:rStyle w:val="s1"/>
+        </w:rPr>
+        <w:t>repeat_game = toupper(repeat_game);</w:t>
+      </w:r>
+    </w:p>
+    <w:p>
+      <w:pPr>
+        <w:pStyle w:val="p2"/>
+      </w:pPr>
+    </w:p>
+    <w:p>
+      <w:pPr>
+        <w:pStyle w:val="p2"/>
+      </w:pPr>
+    </w:p>
+    <w:p>
+      <w:pPr>
+        <w:pStyle w:val="p6"/>
+      </w:pPr>
+      <w:r>
+        <w:rPr>
+          <w:rStyle w:val="apple-tab-span"/>
+        </w:rPr>
+        <w:tab/>
+      </w:r>
+      <w:r>
+        <w:rPr>
+          <w:rStyle w:val="apple-tab-span"/>
+        </w:rPr>
+        <w:tab/>
+      </w:r>
+      <w:r>
+        <w:rPr>
+          <w:rStyle w:val="s1"/>
+        </w:rPr>
+        <w:t xml:space="preserve">if ( repeat_game == </w:t>
+      </w:r>
+      <w:r>
+        <w:rPr>
+          <w:rStyle w:val="s6"/>
+        </w:rPr>
+        <w:t>'N'</w:t>
+      </w:r>
+      <w:r>
+        <w:rPr>
+          <w:rStyle w:val="s1"/>
+        </w:rPr>
+        <w:t xml:space="preserve"> ) {</w:t>
+      </w:r>
+    </w:p>
+    <w:p>
+      <w:pPr>
+        <w:pStyle w:val="p6"/>
+      </w:pPr>
+      <w:r>
+        <w:rPr>
+          <w:rStyle w:val="apple-tab-span"/>
+        </w:rPr>
+        <w:tab/>
+      </w:r>
+      <w:r>
+        <w:rPr>
+          <w:rStyle w:val="apple-tab-span"/>
+        </w:rPr>
+        <w:tab/>
+      </w:r>
+      <w:r>
+        <w:rPr>
+          <w:rStyle w:val="apple-tab-span"/>
+        </w:rPr>
+        <w:tab/>
+      </w:r>
+      <w:r>
+        <w:rPr>
+          <w:rStyle w:val="s1"/>
+        </w:rPr>
+        <w:t xml:space="preserve">game_over = </w:t>
+      </w:r>
+      <w:r>
+        <w:rPr>
+          <w:rStyle w:val="s5"/>
+        </w:rPr>
+        <w:t>true</w:t>
+      </w:r>
+      <w:r>
+        <w:rPr>
+          <w:rStyle w:val="s1"/>
+        </w:rPr>
+        <w:t>;</w:t>
+      </w:r>
+    </w:p>
+    <w:p>
+      <w:pPr>
+        <w:pStyle w:val="p6"/>
+      </w:pPr>
+      <w:r>
+        <w:rPr>
+          <w:rStyle w:val="apple-tab-span"/>
+        </w:rPr>
+        <w:tab/>
+      </w:r>
+      <w:r>
+        <w:rPr>
+          <w:rStyle w:val="apple-tab-span"/>
+        </w:rPr>
+        <w:tab/>
+      </w:r>
+      <w:r>
+        <w:rPr>
+          <w:rStyle w:val="s1"/>
+        </w:rPr>
+        <w:t>}</w:t>
+      </w:r>
+    </w:p>
+    <w:p>
+      <w:pPr>
+        <w:pStyle w:val="p2"/>
+      </w:pPr>
+    </w:p>
+    <w:p>
+      <w:pPr>
+        <w:pStyle w:val="p6"/>
+      </w:pPr>
+      <w:r>
+        <w:rPr>
+          <w:rStyle w:val="apple-tab-span"/>
+        </w:rPr>
+        <w:tab/>
+      </w:r>
+      <w:r>
+        <w:rPr>
+          <w:rStyle w:val="apple-tab-span"/>
+        </w:rPr>
+        <w:tab/>
+      </w:r>
+      <w:r>
+        <w:rPr>
+          <w:rStyle w:val="s1"/>
+        </w:rPr>
+        <w:t>else {</w:t>
+      </w:r>
+    </w:p>
+    <w:p>
+      <w:pPr>
+        <w:pStyle w:val="p6"/>
+      </w:pPr>
+      <w:r>
+        <w:rPr>
+          <w:rStyle w:val="apple-tab-span"/>
+        </w:rPr>
+        <w:tab/>
+      </w:r>
+      <w:r>
+        <w:rPr>
+          <w:rStyle w:val="apple-tab-span"/>
+        </w:rPr>
+        <w:tab/>
+      </w:r>
+      <w:r>
+        <w:rPr>
+          <w:rStyle w:val="apple-tab-span"/>
+        </w:rPr>
+        <w:tab/>
+      </w:r>
+      <w:r>
+        <w:rPr>
+          <w:rStyle w:val="s1"/>
+        </w:rPr>
+        <w:t xml:space="preserve">guessed_code = </w:t>
+      </w:r>
+      <w:r>
+        <w:rPr>
+          <w:rStyle w:val="s5"/>
+        </w:rPr>
+        <w:t>false</w:t>
+      </w:r>
+      <w:r>
+        <w:rPr>
+          <w:rStyle w:val="s1"/>
+        </w:rPr>
+        <w:t>;</w:t>
+      </w:r>
+    </w:p>
+    <w:p>
+      <w:pPr>
+        <w:pStyle w:val="p6"/>
+      </w:pPr>
+      <w:r>
+        <w:rPr>
+          <w:rStyle w:val="apple-tab-span"/>
+        </w:rPr>
+        <w:tab/>
+      </w:r>
+      <w:r>
+        <w:rPr>
+          <w:rStyle w:val="apple-tab-span"/>
+        </w:rPr>
+        <w:tab/>
+      </w:r>
+      <w:r>
+        <w:rPr>
+          <w:rStyle w:val="s1"/>
+        </w:rPr>
+        <w:t>}</w:t>
+      </w:r>
+    </w:p>
+    <w:p>
+      <w:pPr>
+        <w:pStyle w:val="p2"/>
+      </w:pPr>
+    </w:p>
+    <w:p>
+      <w:pPr>
+        <w:pStyle w:val="p1"/>
+      </w:pPr>
+      <w:r>
+        <w:rPr>
+          <w:rStyle w:val="apple-tab-span"/>
+          <w:color w:val="000000"/>
+        </w:rPr>
+        <w:tab/>
+      </w:r>
+      <w:r>
+        <w:rPr>
+          <w:rStyle w:val="s4"/>
+        </w:rPr>
+        <w:t xml:space="preserve">} </w:t>
+      </w:r>
+      <w:r>
+        <w:rPr>
+          <w:rStyle w:val="s1"/>
+        </w:rPr>
+        <w:t>// end while</w:t>
+      </w:r>
+    </w:p>
+    <w:p>
+      <w:pPr>
+        <w:pStyle w:val="p2"/>
+      </w:pPr>
+    </w:p>
+    <w:p>
+      <w:pPr>
+        <w:pStyle w:val="p3"/>
+      </w:pPr>
+      <w:r>
+        <w:rPr>
+          <w:rStyle w:val="apple-tab-span"/>
+          <w:color w:val="000000"/>
+        </w:rPr>
+        <w:tab/>
+      </w:r>
+      <w:r>
+        <w:rPr>
+          <w:rStyle w:val="s4"/>
+        </w:rPr>
+        <w:t xml:space="preserve">cout &lt;&lt; </w:t>
+      </w:r>
+      <w:r>
+        <w:rPr>
+          <w:rStyle w:val="s1"/>
+        </w:rPr>
+        <w:t>"Thanks for playing!\n"</w:t>
+      </w:r>
+      <w:r>
+        <w:rPr>
+          <w:rStyle w:val="s4"/>
+        </w:rPr>
+        <w:t>;</w:t>
+      </w:r>
+    </w:p>
+    <w:p>
+      <w:pPr>
+        <w:pStyle w:val="p2"/>
+      </w:pPr>
+    </w:p>
+    <w:p>
+      <w:pPr>
+        <w:pStyle w:val="p5"/>
+      </w:pPr>
+      <w:r>
+        <w:rPr>
+          <w:rStyle w:val="apple-tab-span"/>
+          <w:color w:val="000000"/>
+        </w:rPr>
+        <w:tab/>
+      </w:r>
+      <w:r>
+        <w:rPr>
+          <w:rStyle w:val="s1"/>
+        </w:rPr>
+        <w:t>return</w:t>
+      </w:r>
+      <w:r>
+        <w:rPr>
+          <w:rStyle w:val="s4"/>
+        </w:rPr>
+        <w:t xml:space="preserve"> </w:t>
+      </w:r>
+      <w:r>
+        <w:rPr>
+          <w:rStyle w:val="s6"/>
+        </w:rPr>
+        <w:t>0</w:t>
+      </w:r>
+      <w:r>
+        <w:rPr>
+          <w:rStyle w:val="s4"/>
+        </w:rPr>
+        <w:t>;</w:t>
+      </w:r>
+    </w:p>
+    <w:p>
+      <w:pPr>
+        <w:pStyle w:val="p2"/>
+      </w:pPr>
+    </w:p>
+    <w:p>
+      <w:pPr>
+        <w:pStyle w:val="p1"/>
+      </w:pPr>
+      <w:r>
+        <w:rPr>
+          <w:rStyle w:val="s4"/>
+        </w:rPr>
+        <w:t xml:space="preserve">} </w:t>
+      </w:r>
+      <w:r>
+        <w:rPr>
+          <w:rStyle w:val="s1"/>
+        </w:rPr>
+        <w:t>// end main</w:t>
+      </w:r>
+    </w:p>
+    <w:p>
+      <w:pPr>
+        <w:pStyle w:val="p2"/>
+      </w:pPr>
+    </w:p>
+    <w:p>
+      <w:pPr>
+        <w:pStyle w:val="p6"/>
+      </w:pPr>
+      <w:r>
+        <w:rPr>
+          <w:rStyle w:val="s1"/>
+        </w:rPr>
+        <w:t>string get_player_code() {</w:t>
+      </w:r>
+    </w:p>
+    <w:p>
+      <w:pPr>
+        <w:pStyle w:val="p2"/>
+      </w:pPr>
+    </w:p>
+    <w:p>
+      <w:pPr>
+        <w:pStyle w:val="p6"/>
+      </w:pPr>
+      <w:r>
+        <w:rPr>
+          <w:rStyle w:val="apple-tab-span"/>
+        </w:rPr>
+        <w:tab/>
+      </w:r>
+      <w:r>
+        <w:rPr>
+          <w:rStyle w:val="s1"/>
+        </w:rPr>
+        <w:t xml:space="preserve">string player_code = </w:t>
+      </w:r>
+      <w:r>
+        <w:rPr>
+          <w:rStyle w:val="s3"/>
+        </w:rPr>
+        <w:t>"0000"</w:t>
+      </w:r>
+      <w:r>
+        <w:rPr>
+          <w:rStyle w:val="s1"/>
+        </w:rPr>
+        <w:t>;</w:t>
+      </w:r>
+    </w:p>
+    <w:p>
+      <w:pPr>
+        <w:pStyle w:val="p6"/>
+      </w:pPr>
+      <w:r>
+        <w:rPr>
+          <w:rStyle w:val="apple-tab-span"/>
+        </w:rPr>
+        <w:tab/>
+      </w:r>
+      <w:r>
+        <w:rPr>
+          <w:rStyle w:val="s1"/>
+        </w:rPr>
+        <w:t>string player_input;</w:t>
+      </w:r>
+    </w:p>
+    <w:p>
+      <w:pPr>
+        <w:pStyle w:val="p6"/>
+      </w:pPr>
+      <w:r>
+        <w:rPr>
+          <w:rStyle w:val="apple-tab-span"/>
+        </w:rPr>
+        <w:tab/>
+      </w:r>
+      <w:r>
+        <w:rPr>
+          <w:rStyle w:val="s5"/>
+        </w:rPr>
+        <w:t>bool</w:t>
+      </w:r>
+      <w:r>
+        <w:rPr>
+          <w:rStyle w:val="s1"/>
+        </w:rPr>
+        <w:t xml:space="preserve"> valid_code = </w:t>
+      </w:r>
+      <w:r>
+        <w:rPr>
+          <w:rStyle w:val="s5"/>
+        </w:rPr>
+        <w:t>false</w:t>
+      </w:r>
+      <w:r>
+        <w:rPr>
+          <w:rStyle w:val="s1"/>
+        </w:rPr>
+        <w:t>;</w:t>
+      </w:r>
+    </w:p>
+    <w:p>
+      <w:pPr>
+        <w:pStyle w:val="p2"/>
+      </w:pPr>
+    </w:p>
+    <w:p>
+      <w:pPr>
+        <w:pStyle w:val="p6"/>
+      </w:pPr>
+      <w:r>
+        <w:rPr>
+          <w:rStyle w:val="apple-tab-span"/>
+        </w:rPr>
+        <w:tab/>
+      </w:r>
+      <w:r>
+        <w:rPr>
+          <w:rStyle w:val="s1"/>
+        </w:rPr>
+        <w:t>while ( !valid_code ) {</w:t>
+      </w:r>
+    </w:p>
+    <w:p>
+      <w:pPr>
+        <w:pStyle w:val="p2"/>
+      </w:pPr>
+      <w:r>
+        <w:rPr>
+          <w:rStyle w:val="apple-tab-span"/>
+        </w:rPr>
+        <w:tab/>
+      </w:r>
+      <w:r>
+        <w:rPr>
+          <w:rStyle w:val="apple-tab-span"/>
+        </w:rPr>
+        <w:tab/>
+      </w:r>
+    </w:p>
+    <w:p>
+      <w:pPr>
+        <w:pStyle w:val="p6"/>
+      </w:pPr>
+      <w:r>
+        <w:rPr>
+          <w:rStyle w:val="apple-tab-span"/>
+        </w:rPr>
+        <w:tab/>
+      </w:r>
+      <w:r>
+        <w:rPr>
+          <w:rStyle w:val="apple-tab-span"/>
+        </w:rPr>
+        <w:tab/>
+      </w:r>
+      <w:r>
+        <w:rPr>
+          <w:rStyle w:val="s1"/>
+        </w:rPr>
+        <w:t xml:space="preserve">player_code = </w:t>
+      </w:r>
+      <w:r>
+        <w:rPr>
+          <w:rStyle w:val="s3"/>
+        </w:rPr>
+        <w:t>"0000"</w:t>
+      </w:r>
+      <w:r>
+        <w:rPr>
+          <w:rStyle w:val="s1"/>
+        </w:rPr>
+        <w:t>;</w:t>
+      </w:r>
+    </w:p>
+    <w:p>
+      <w:pPr>
+        <w:pStyle w:val="p3"/>
+      </w:pPr>
+      <w:r>
+        <w:rPr>
+          <w:rStyle w:val="apple-tab-span"/>
+          <w:color w:val="000000"/>
+        </w:rPr>
+        <w:tab/>
+      </w:r>
+      <w:r>
+        <w:rPr>
+          <w:rStyle w:val="apple-tab-span"/>
+          <w:color w:val="000000"/>
+        </w:rPr>
+        <w:tab/>
+      </w:r>
+      <w:r>
+        <w:rPr>
+          <w:rStyle w:val="s4"/>
+        </w:rPr>
+        <w:t xml:space="preserve">cout &lt;&lt; </w:t>
+      </w:r>
+      <w:r>
+        <w:rPr>
+          <w:rStyle w:val="s1"/>
+        </w:rPr>
+        <w:t>"Enter Code: "</w:t>
+      </w:r>
+      <w:r>
+        <w:rPr>
+          <w:rStyle w:val="s4"/>
+        </w:rPr>
+        <w:t>;</w:t>
+      </w:r>
+    </w:p>
+    <w:p>
+      <w:pPr>
+        <w:pStyle w:val="p6"/>
+      </w:pPr>
+      <w:r>
+        <w:rPr>
+          <w:rStyle w:val="apple-tab-span"/>
+        </w:rPr>
+        <w:tab/>
+      </w:r>
+      <w:r>
+        <w:rPr>
+          <w:rStyle w:val="apple-tab-span"/>
+        </w:rPr>
+        <w:tab/>
+      </w:r>
+      <w:r>
+        <w:rPr>
+          <w:rStyle w:val="s1"/>
+        </w:rPr>
+        <w:t>cin &gt;&gt; player_input;</w:t>
+      </w:r>
+    </w:p>
+    <w:p>
+      <w:pPr>
+        <w:pStyle w:val="p2"/>
+      </w:pPr>
+    </w:p>
+    <w:p>
+      <w:pPr>
+        <w:pStyle w:val="p6"/>
+      </w:pPr>
+      <w:r>
+        <w:rPr>
+          <w:rStyle w:val="apple-tab-span"/>
+        </w:rPr>
+        <w:tab/>
+      </w:r>
+      <w:r>
+        <w:rPr>
+          <w:rStyle w:val="apple-tab-span"/>
+        </w:rPr>
+        <w:tab/>
+      </w:r>
+      <w:r>
+        <w:rPr>
+          <w:rStyle w:val="s1"/>
+        </w:rPr>
+        <w:t>if (player_input.size() &lt; CODE_LENGTH) {</w:t>
+      </w:r>
+    </w:p>
+    <w:p>
+      <w:pPr>
+        <w:pStyle w:val="p3"/>
+      </w:pPr>
+      <w:r>
+        <w:rPr>
+          <w:rStyle w:val="apple-tab-span"/>
+          <w:color w:val="000000"/>
+        </w:rPr>
+        <w:tab/>
+      </w:r>
+      <w:r>
+        <w:rPr>
+          <w:rStyle w:val="apple-tab-span"/>
+          <w:color w:val="000000"/>
+        </w:rPr>
+        <w:tab/>
+      </w:r>
+      <w:r>
+        <w:rPr>
+          <w:rStyle w:val="apple-tab-span"/>
+          <w:color w:val="000000"/>
+        </w:rPr>
+        <w:tab/>
+      </w:r>
+      <w:r>
+        <w:rPr>
+          <w:rStyle w:val="s4"/>
+        </w:rPr>
+        <w:t xml:space="preserve">cout &lt;&lt; </w:t>
+      </w:r>
+      <w:r>
+        <w:rPr>
+          <w:rStyle w:val="s1"/>
+        </w:rPr>
+        <w:t>"ERROR: Code Too Short!\n\n"</w:t>
+      </w:r>
+      <w:r>
+        <w:rPr>
+          <w:rStyle w:val="s4"/>
+        </w:rPr>
+        <w:t>;</w:t>
+      </w:r>
+    </w:p>
+    <w:p>
+      <w:pPr>
+        <w:pStyle w:val="p6"/>
+      </w:pPr>
+      <w:r>
+        <w:rPr>
+          <w:rStyle w:val="apple-tab-span"/>
+        </w:rPr>
+        <w:tab/>
+      </w:r>
+      <w:r>
+        <w:rPr>
+          <w:rStyle w:val="apple-tab-span"/>
+        </w:rPr>
+        <w:tab/>
+      </w:r>
+      <w:r>
+        <w:rPr>
+          <w:rStyle w:val="s1"/>
+        </w:rPr>
+        <w:t>}</w:t>
+      </w:r>
+    </w:p>
+    <w:p>
+      <w:pPr>
+        <w:pStyle w:val="p2"/>
+      </w:pPr>
+      <w:r>
+        <w:rPr>
+          <w:rStyle w:val="apple-tab-span"/>
+        </w:rPr>
+        <w:tab/>
+      </w:r>
+      <w:r>
+        <w:rPr>
+          <w:rStyle w:val="apple-tab-span"/>
+        </w:rPr>
+        <w:tab/>
+      </w:r>
+    </w:p>
+    <w:p>
+      <w:pPr>
+        <w:pStyle w:val="p6"/>
+      </w:pPr>
+      <w:r>
+        <w:rPr>
+          <w:rStyle w:val="apple-tab-span"/>
+        </w:rPr>
+        <w:tab/>
+      </w:r>
+      <w:r>
+        <w:rPr>
+          <w:rStyle w:val="apple-tab-span"/>
+        </w:rPr>
+        <w:tab/>
+      </w:r>
+      <w:r>
+        <w:rPr>
+          <w:rStyle w:val="s1"/>
+        </w:rPr>
+        <w:t>else if (player_input.size() &gt; CODE_LENGTH){</w:t>
+      </w:r>
+    </w:p>
+    <w:p>
+      <w:pPr>
+        <w:pStyle w:val="p3"/>
+      </w:pPr>
+      <w:r>
+        <w:rPr>
+          <w:rStyle w:val="apple-tab-span"/>
+          <w:color w:val="000000"/>
+        </w:rPr>
+        <w:tab/>
+      </w:r>
+      <w:r>
+        <w:rPr>
+          <w:rStyle w:val="apple-tab-span"/>
+          <w:color w:val="000000"/>
+        </w:rPr>
+        <w:tab/>
+      </w:r>
+      <w:r>
+        <w:rPr>
+          <w:rStyle w:val="apple-tab-span"/>
+          <w:color w:val="000000"/>
+        </w:rPr>
+        <w:tab/>
+      </w:r>
+      <w:r>
+        <w:rPr>
+          <w:rStyle w:val="s4"/>
+        </w:rPr>
+        <w:t xml:space="preserve">cout &lt;&lt; </w:t>
+      </w:r>
+      <w:r>
+        <w:rPr>
+          <w:rStyle w:val="s1"/>
+        </w:rPr>
+        <w:t>"ERROR: Code Too Long!\n\n"</w:t>
+      </w:r>
+      <w:r>
+        <w:rPr>
+          <w:rStyle w:val="s4"/>
+        </w:rPr>
+        <w:t>;</w:t>
+      </w:r>
+    </w:p>
+    <w:p>
+      <w:pPr>
+        <w:pStyle w:val="p6"/>
+      </w:pPr>
+      <w:r>
+        <w:rPr>
+          <w:rStyle w:val="apple-tab-span"/>
+        </w:rPr>
+        <w:tab/>
+      </w:r>
+      <w:r>
+        <w:rPr>
+          <w:rStyle w:val="apple-tab-span"/>
+        </w:rPr>
+        <w:tab/>
+      </w:r>
+      <w:r>
+        <w:rPr>
+          <w:rStyle w:val="s1"/>
+        </w:rPr>
+        <w:t>}</w:t>
+      </w:r>
+    </w:p>
+    <w:p>
+      <w:pPr>
+        <w:pStyle w:val="p2"/>
+      </w:pPr>
+    </w:p>
+    <w:p>
+      <w:pPr>
+        <w:pStyle w:val="p6"/>
+      </w:pPr>
+      <w:r>
+        <w:rPr>
+          <w:rStyle w:val="apple-tab-span"/>
+        </w:rPr>
+        <w:tab/>
+      </w:r>
+      <w:r>
+        <w:rPr>
+          <w:rStyle w:val="apple-tab-span"/>
+        </w:rPr>
+        <w:tab/>
+      </w:r>
+      <w:r>
+        <w:rPr>
+          <w:rStyle w:val="s1"/>
+        </w:rPr>
+        <w:t>for (</w:t>
+      </w:r>
+      <w:r>
+        <w:rPr>
+          <w:rStyle w:val="s5"/>
+        </w:rPr>
+        <w:t>int</w:t>
+      </w:r>
+      <w:r>
+        <w:rPr>
+          <w:rStyle w:val="s1"/>
+        </w:rPr>
+        <w:t xml:space="preserve"> x = </w:t>
+      </w:r>
+      <w:r>
+        <w:rPr>
+          <w:rStyle w:val="s6"/>
+        </w:rPr>
+        <w:t>0</w:t>
+      </w:r>
+      <w:r>
+        <w:rPr>
+          <w:rStyle w:val="s1"/>
+        </w:rPr>
+        <w:t>; x &lt; player_input.size(); x++){</w:t>
+      </w:r>
+    </w:p>
+    <w:p>
+      <w:pPr>
+        <w:pStyle w:val="p6"/>
+      </w:pPr>
+      <w:r>
+        <w:rPr>
+          <w:rStyle w:val="apple-tab-span"/>
+        </w:rPr>
+        <w:tab/>
+      </w:r>
+      <w:r>
+        <w:rPr>
+          <w:rStyle w:val="apple-tab-span"/>
+        </w:rPr>
+        <w:tab/>
+      </w:r>
+      <w:r>
+        <w:rPr>
+          <w:rStyle w:val="apple-tab-span"/>
+        </w:rPr>
+        <w:tab/>
+      </w:r>
+      <w:r>
+        <w:rPr>
+          <w:rStyle w:val="s1"/>
+        </w:rPr>
+        <w:t xml:space="preserve">if (player_input[x] &gt; (CODE_SPAN + </w:t>
+      </w:r>
+      <w:r>
+        <w:rPr>
+          <w:rStyle w:val="s6"/>
+        </w:rPr>
+        <w:t>'0'</w:t>
+      </w:r>
+      <w:r>
+        <w:rPr>
+          <w:rStyle w:val="s1"/>
+        </w:rPr>
+        <w:t>) ){</w:t>
+      </w:r>
+    </w:p>
+    <w:p>
+      <w:pPr>
+        <w:pStyle w:val="p6"/>
+      </w:pPr>
+      <w:r>
+        <w:rPr>
+          <w:rStyle w:val="apple-tab-span"/>
+        </w:rPr>
+        <w:tab/>
+      </w:r>
+      <w:r>
+        <w:rPr>
+          <w:rStyle w:val="apple-tab-span"/>
+        </w:rPr>
+        <w:tab/>
+      </w:r>
+      <w:r>
+        <w:rPr>
+          <w:rStyle w:val="apple-tab-span"/>
+        </w:rPr>
+        <w:tab/>
+      </w:r>
+      <w:r>
+        <w:rPr>
+          <w:rStyle w:val="apple-tab-span"/>
+        </w:rPr>
+        <w:tab/>
+      </w:r>
+      <w:r>
+        <w:rPr>
+          <w:rStyle w:val="s1"/>
+        </w:rPr>
+        <w:t xml:space="preserve">player_code = </w:t>
+      </w:r>
+      <w:r>
+        <w:rPr>
+          <w:rStyle w:val="s3"/>
+        </w:rPr>
+        <w:t>"1"</w:t>
+      </w:r>
+      <w:r>
+        <w:rPr>
+          <w:rStyle w:val="s1"/>
+        </w:rPr>
+        <w:t>;</w:t>
+      </w:r>
+    </w:p>
+    <w:p>
+      <w:pPr>
+        <w:pStyle w:val="p6"/>
+      </w:pPr>
+      <w:r>
+        <w:rPr>
+          <w:rStyle w:val="apple-tab-span"/>
+        </w:rPr>
+        <w:tab/>
+      </w:r>
+      <w:r>
+        <w:rPr>
+          <w:rStyle w:val="apple-tab-span"/>
+        </w:rPr>
+        <w:tab/>
+      </w:r>
+      <w:r>
+        <w:rPr>
+          <w:rStyle w:val="apple-tab-span"/>
+        </w:rPr>
+        <w:tab/>
+      </w:r>
+      <w:r>
+        <w:rPr>
+          <w:rStyle w:val="s1"/>
+        </w:rPr>
+        <w:t>}</w:t>
+      </w:r>
+    </w:p>
+    <w:p>
+      <w:pPr>
+        <w:pStyle w:val="p6"/>
+      </w:pPr>
+      <w:r>
+        <w:rPr>
+          <w:rStyle w:val="apple-tab-span"/>
+        </w:rPr>
+        <w:tab/>
+      </w:r>
+      <w:r>
+        <w:rPr>
+          <w:rStyle w:val="apple-tab-span"/>
+        </w:rPr>
+        <w:tab/>
+      </w:r>
+      <w:r>
+        <w:rPr>
+          <w:rStyle w:val="s1"/>
+        </w:rPr>
+        <w:t>}</w:t>
+      </w:r>
+    </w:p>
+    <w:p>
+      <w:pPr>
+        <w:pStyle w:val="p2"/>
+      </w:pPr>
+      <w:r>
+        <w:rPr>
+          <w:rStyle w:val="apple-tab-span"/>
+        </w:rPr>
+        <w:tab/>
+      </w:r>
+      <w:r>
+        <w:rPr>
+          <w:rStyle w:val="apple-tab-span"/>
+        </w:rPr>
+        <w:tab/>
+      </w:r>
+      <w:r>
+        <w:rPr>
+          <w:rStyle w:val="apple-tab-span"/>
+        </w:rPr>
+        <w:tab/>
+      </w:r>
+    </w:p>
+    <w:p>
+      <w:pPr>
+        <w:pStyle w:val="p6"/>
+      </w:pPr>
+      <w:r>
+        <w:rPr>
+          <w:rStyle w:val="apple-tab-span"/>
+        </w:rPr>
+        <w:tab/>
+      </w:r>
+      <w:r>
+        <w:rPr>
+          <w:rStyle w:val="apple-tab-span"/>
+        </w:rPr>
+        <w:tab/>
+      </w:r>
+      <w:r>
+        <w:rPr>
+          <w:rStyle w:val="s1"/>
+        </w:rPr>
+        <w:t xml:space="preserve">if (player_code == </w:t>
+      </w:r>
+      <w:r>
+        <w:rPr>
+          <w:rStyle w:val="s3"/>
+        </w:rPr>
+        <w:t>"1"</w:t>
+      </w:r>
+      <w:r>
+        <w:rPr>
+          <w:rStyle w:val="s1"/>
+        </w:rPr>
+        <w:t>){</w:t>
+      </w:r>
+    </w:p>
+    <w:p>
+      <w:pPr>
+        <w:pStyle w:val="p3"/>
+      </w:pPr>
+      <w:r>
+        <w:rPr>
+          <w:rStyle w:val="apple-tab-span"/>
+          <w:color w:val="000000"/>
+        </w:rPr>
+        <w:tab/>
+      </w:r>
+      <w:r>
+        <w:rPr>
+          <w:rStyle w:val="apple-tab-span"/>
+          <w:color w:val="000000"/>
+        </w:rPr>
+        <w:tab/>
+      </w:r>
+      <w:r>
+        <w:rPr>
+          <w:rStyle w:val="apple-tab-span"/>
+          <w:color w:val="000000"/>
+        </w:rPr>
+        <w:tab/>
+      </w:r>
+      <w:r>
+        <w:rPr>
+          <w:rStyle w:val="s4"/>
+        </w:rPr>
+        <w:t xml:space="preserve">cout &lt;&lt; </w:t>
+      </w:r>
+      <w:r>
+        <w:rPr>
+          <w:rStyle w:val="s1"/>
+        </w:rPr>
+        <w:t>"ERROR: Code contains digits out of range specified or are not integers!\n\n"</w:t>
+      </w:r>
+      <w:r>
+        <w:rPr>
+          <w:rStyle w:val="s4"/>
+        </w:rPr>
+        <w:t>;</w:t>
+      </w:r>
+    </w:p>
+    <w:p>
+      <w:pPr>
+        <w:pStyle w:val="p6"/>
+      </w:pPr>
+      <w:r>
+        <w:rPr>
+          <w:rStyle w:val="apple-tab-span"/>
+        </w:rPr>
+        <w:tab/>
+      </w:r>
+      <w:r>
+        <w:rPr>
+          <w:rStyle w:val="apple-tab-span"/>
+        </w:rPr>
+        <w:tab/>
+      </w:r>
+      <w:r>
+        <w:rPr>
+          <w:rStyle w:val="s1"/>
+        </w:rPr>
+        <w:t>}</w:t>
+      </w:r>
+    </w:p>
+    <w:p>
+      <w:pPr>
+        <w:pStyle w:val="p2"/>
+      </w:pPr>
+      <w:r>
+        <w:rPr>
+          <w:rStyle w:val="apple-tab-span"/>
+        </w:rPr>
+        <w:tab/>
+      </w:r>
+      <w:r>
+        <w:rPr>
+          <w:rStyle w:val="apple-tab-span"/>
+        </w:rPr>
+        <w:tab/>
+      </w:r>
+    </w:p>
+    <w:p>
+      <w:pPr>
+        <w:pStyle w:val="p6"/>
+      </w:pPr>
+      <w:r>
+        <w:rPr>
+          <w:rStyle w:val="apple-tab-span"/>
+        </w:rPr>
+        <w:tab/>
+      </w:r>
+      <w:r>
+        <w:rPr>
+          <w:rStyle w:val="apple-tab-span"/>
+        </w:rPr>
+        <w:tab/>
+      </w:r>
+      <w:r>
+        <w:rPr>
+          <w:rStyle w:val="s1"/>
+        </w:rPr>
+        <w:t xml:space="preserve">if (player_input.size() == CODE_LENGTH &amp;&amp; player_code != </w:t>
+      </w:r>
+      <w:r>
+        <w:rPr>
+          <w:rStyle w:val="s3"/>
+        </w:rPr>
+        <w:t>"1"</w:t>
+      </w:r>
+      <w:r>
+        <w:rPr>
+          <w:rStyle w:val="s1"/>
+        </w:rPr>
+        <w:t>){</w:t>
+      </w:r>
+    </w:p>
+    <w:p>
+      <w:pPr>
+        <w:pStyle w:val="p6"/>
+      </w:pPr>
+      <w:r>
+        <w:rPr>
+          <w:rStyle w:val="apple-tab-span"/>
+        </w:rPr>
+        <w:tab/>
+      </w:r>
+      <w:r>
+        <w:rPr>
+          <w:rStyle w:val="apple-tab-span"/>
+        </w:rPr>
+        <w:tab/>
+      </w:r>
+      <w:r>
+        <w:rPr>
+          <w:rStyle w:val="apple-tab-span"/>
+        </w:rPr>
+        <w:tab/>
+      </w:r>
+      <w:r>
+        <w:rPr>
+          <w:rStyle w:val="s1"/>
+        </w:rPr>
+        <w:t xml:space="preserve">valid_code = </w:t>
+      </w:r>
+      <w:r>
+        <w:rPr>
+          <w:rStyle w:val="s5"/>
+        </w:rPr>
+        <w:t>true</w:t>
+      </w:r>
+      <w:r>
+        <w:rPr>
+          <w:rStyle w:val="s1"/>
+        </w:rPr>
+        <w:t>;</w:t>
+      </w:r>
+    </w:p>
+    <w:p>
+      <w:pPr>
+        <w:pStyle w:val="p6"/>
+      </w:pPr>
+      <w:r>
+        <w:rPr>
+          <w:rStyle w:val="apple-tab-span"/>
+        </w:rPr>
+        <w:tab/>
+      </w:r>
+      <w:r>
+        <w:rPr>
+          <w:rStyle w:val="apple-tab-span"/>
+        </w:rPr>
+        <w:tab/>
+      </w:r>
+      <w:r>
+        <w:rPr>
+          <w:rStyle w:val="s1"/>
+        </w:rPr>
+        <w:t>}</w:t>
+      </w:r>
+    </w:p>
+    <w:p>
+      <w:pPr>
+        <w:pStyle w:val="p2"/>
+      </w:pPr>
+      <w:r>
+        <w:rPr>
+          <w:rStyle w:val="apple-tab-span"/>
+        </w:rPr>
+        <w:tab/>
+      </w:r>
+      <w:r>
+        <w:rPr>
+          <w:rStyle w:val="apple-tab-span"/>
+        </w:rPr>
+        <w:tab/>
+      </w:r>
+    </w:p>
+    <w:p>
+      <w:pPr>
+        <w:pStyle w:val="p1"/>
+      </w:pPr>
+      <w:r>
+        <w:rPr>
+          <w:rStyle w:val="apple-tab-span"/>
+          <w:color w:val="000000"/>
+        </w:rPr>
+        <w:tab/>
+      </w:r>
+      <w:r>
+        <w:rPr>
+          <w:rStyle w:val="s4"/>
+        </w:rPr>
+        <w:t xml:space="preserve">} </w:t>
+      </w:r>
+      <w:r>
+        <w:rPr>
+          <w:rStyle w:val="s1"/>
+        </w:rPr>
+        <w:t>// end while</w:t>
+      </w:r>
+    </w:p>
+    <w:p>
+      <w:pPr>
+        <w:pStyle w:val="p2"/>
+      </w:pPr>
+      <w:r>
+        <w:rPr>
+          <w:rStyle w:val="apple-tab-span"/>
+        </w:rPr>
+        <w:tab/>
+      </w:r>
+    </w:p>
+    <w:p>
+      <w:pPr>
+        <w:pStyle w:val="p6"/>
+      </w:pPr>
+      <w:r>
+        <w:rPr>
+          <w:rStyle w:val="apple-tab-span"/>
+        </w:rPr>
+        <w:tab/>
+      </w:r>
+      <w:r>
+        <w:rPr>
+          <w:rStyle w:val="s1"/>
+        </w:rPr>
+        <w:t>player_code = player_input;</w:t>
+      </w:r>
+    </w:p>
+    <w:p>
+      <w:pPr>
+        <w:pStyle w:val="p2"/>
+      </w:pPr>
+      <w:r>
+        <w:rPr>
+          <w:rStyle w:val="apple-tab-span"/>
+        </w:rPr>
+        <w:tab/>
+      </w:r>
+    </w:p>
+    <w:p>
+      <w:pPr>
+        <w:pStyle w:val="p6"/>
+      </w:pPr>
+      <w:r>
+        <w:rPr>
+          <w:rStyle w:val="apple-tab-span"/>
+        </w:rPr>
+        <w:tab/>
+      </w:r>
+      <w:r>
+        <w:rPr>
+          <w:rStyle w:val="s5"/>
+        </w:rPr>
+        <w:t>return</w:t>
+      </w:r>
+      <w:r>
+        <w:rPr>
+          <w:rStyle w:val="s1"/>
+        </w:rPr>
+        <w:t xml:space="preserve"> player_code;</w:t>
+      </w:r>
+      <w:r>
+        <w:rPr>
+          <w:rStyle w:val="apple-tab-span"/>
+        </w:rPr>
+        <w:tab/>
+      </w:r>
+    </w:p>
+    <w:p>
+      <w:pPr>
+        <w:pStyle w:val="p2"/>
+      </w:pPr>
+    </w:p>
+    <w:p>
+      <w:pPr>
+        <w:pStyle w:val="p1"/>
+      </w:pPr>
+      <w:r>
+        <w:rPr>
+          <w:rStyle w:val="s4"/>
+        </w:rPr>
+        <w:t xml:space="preserve">} </w:t>
+      </w:r>
+      <w:r>
+        <w:rPr>
+          <w:rStyle w:val="s1"/>
+        </w:rPr>
+        <w:t>// end get_player_code()</w:t>
+      </w:r>
+    </w:p>
+    <w:p>
+      <w:pPr>
+        <w:pStyle w:val="p2"/>
+      </w:pPr>
+    </w:p>
+    <w:p>
+      <w:pPr>
+        <w:pStyle w:val="p2"/>
+      </w:pPr>
+    </w:p>
+    <w:p>
+      <w:pPr>
+        <w:pStyle w:val="p6"/>
+      </w:pPr>
+      <w:r>
+        <w:rPr>
+          <w:rStyle w:val="s1"/>
+        </w:rPr>
+        <w:t>string generate_code() {</w:t>
+      </w:r>
+      <w:r>
+        <w:rPr>
+          <w:rStyle w:val="apple-converted-space"/>
+        </w:rPr>
+        <w:t xml:space="preserve">    </w:t>
+      </w:r>
+      <w:r>
+        <w:rPr>
+          <w:rStyle w:val="apple-tab-span"/>
+        </w:rPr>
+        <w:tab/>
+      </w:r>
+      <w:r>
+        <w:rPr>
+          <w:rStyle w:val="apple-tab-span"/>
+        </w:rPr>
+        <w:tab/>
+      </w:r>
+      <w:r>
+        <w:rPr>
+          <w:rStyle w:val="apple-tab-span"/>
+        </w:rPr>
+        <w:tab/>
+      </w:r>
+      <w:r>
+        <w:rPr>
+          <w:rStyle w:val="s7"/>
+        </w:rPr>
+        <w:t>// generate code</w:t>
+      </w:r>
+    </w:p>
+    <w:p>
+      <w:pPr>
+        <w:pStyle w:val="p2"/>
+      </w:pPr>
+    </w:p>
+    <w:p>
+      <w:pPr>
+        <w:pStyle w:val="p6"/>
+      </w:pPr>
+      <w:r>
+        <w:rPr>
+          <w:rStyle w:val="apple-tab-span"/>
+        </w:rPr>
+        <w:tab/>
+      </w:r>
+      <w:r>
+        <w:rPr>
+          <w:rStyle w:val="s1"/>
+        </w:rPr>
+        <w:t xml:space="preserve">string code = </w:t>
+      </w:r>
+      <w:r>
+        <w:rPr>
+          <w:rStyle w:val="s3"/>
+        </w:rPr>
+        <w:t>""</w:t>
+      </w:r>
+      <w:r>
+        <w:rPr>
+          <w:rStyle w:val="s1"/>
+        </w:rPr>
+        <w:t>;</w:t>
+      </w:r>
+    </w:p>
+    <w:p>
+      <w:pPr>
+        <w:pStyle w:val="p2"/>
+      </w:pPr>
+    </w:p>
+    <w:p>
+      <w:pPr>
+        <w:pStyle w:val="p6"/>
+      </w:pPr>
+      <w:r>
+        <w:rPr>
+          <w:rStyle w:val="apple-tab-span"/>
+        </w:rPr>
+        <w:tab/>
+      </w:r>
+      <w:r>
+        <w:rPr>
+          <w:rStyle w:val="s1"/>
+        </w:rPr>
+        <w:t>for (</w:t>
+      </w:r>
+      <w:r>
+        <w:rPr>
+          <w:rStyle w:val="s5"/>
+        </w:rPr>
+        <w:t>int</w:t>
+      </w:r>
+      <w:r>
+        <w:rPr>
+          <w:rStyle w:val="s1"/>
+        </w:rPr>
+        <w:t xml:space="preserve"> x = </w:t>
+      </w:r>
+      <w:r>
+        <w:rPr>
+          <w:rStyle w:val="s6"/>
+        </w:rPr>
+        <w:t>0</w:t>
+      </w:r>
+      <w:r>
+        <w:rPr>
+          <w:rStyle w:val="s1"/>
+        </w:rPr>
+        <w:t>; x &lt; CODE_LENGTH; x++){</w:t>
+      </w:r>
+    </w:p>
+    <w:p>
+      <w:pPr>
+        <w:pStyle w:val="p6"/>
+      </w:pPr>
+      <w:r>
+        <w:rPr>
+          <w:rStyle w:val="apple-tab-span"/>
+        </w:rPr>
+        <w:tab/>
+      </w:r>
+      <w:r>
+        <w:rPr>
+          <w:rStyle w:val="apple-tab-span"/>
+        </w:rPr>
+        <w:tab/>
+      </w:r>
+      <w:r>
+        <w:rPr>
+          <w:rStyle w:val="s1"/>
+        </w:rPr>
+        <w:t>code.push_back( randint(</w:t>
+      </w:r>
+      <w:r>
+        <w:rPr>
+          <w:rStyle w:val="s6"/>
+        </w:rPr>
+        <w:t>1</w:t>
+      </w:r>
+      <w:r>
+        <w:rPr>
+          <w:rStyle w:val="s1"/>
+        </w:rPr>
+        <w:t xml:space="preserve">, CODE_SPAN + </w:t>
+      </w:r>
+      <w:r>
+        <w:rPr>
+          <w:rStyle w:val="s6"/>
+        </w:rPr>
+        <w:t>1</w:t>
+      </w:r>
+      <w:r>
+        <w:rPr>
+          <w:rStyle w:val="s1"/>
+        </w:rPr>
+        <w:t xml:space="preserve">) + </w:t>
+      </w:r>
+      <w:r>
+        <w:rPr>
+          <w:rStyle w:val="s6"/>
+        </w:rPr>
+        <w:t>'0'</w:t>
+      </w:r>
+      <w:r>
+        <w:rPr>
+          <w:rStyle w:val="s1"/>
+        </w:rPr>
+        <w:t xml:space="preserve"> );</w:t>
+      </w:r>
+    </w:p>
+    <w:p>
+      <w:pPr>
+        <w:pStyle w:val="p6"/>
+      </w:pPr>
+      <w:r>
+        <w:rPr>
+          <w:rStyle w:val="apple-tab-span"/>
+        </w:rPr>
+        <w:tab/>
+      </w:r>
+      <w:r>
+        <w:rPr>
+          <w:rStyle w:val="s1"/>
+        </w:rPr>
+        <w:t>}</w:t>
+      </w:r>
+    </w:p>
+    <w:p>
+      <w:pPr>
+        <w:pStyle w:val="p2"/>
+      </w:pPr>
+      <w:r>
+        <w:rPr>
+          <w:rStyle w:val="apple-tab-span"/>
+        </w:rPr>
+        <w:tab/>
+      </w:r>
+    </w:p>
+    <w:p>
+      <w:pPr>
+        <w:pStyle w:val="p6"/>
+      </w:pPr>
+      <w:r>
+        <w:rPr>
+          <w:rStyle w:val="apple-tab-span"/>
+        </w:rPr>
+        <w:tab/>
+      </w:r>
+      <w:r>
+        <w:rPr>
+          <w:rStyle w:val="s5"/>
+        </w:rPr>
+        <w:t>return</w:t>
+      </w:r>
+      <w:r>
+        <w:rPr>
+          <w:rStyle w:val="s1"/>
+        </w:rPr>
+        <w:t xml:space="preserve"> code;</w:t>
+      </w:r>
+    </w:p>
+    <w:p>
+      <w:pPr>
+        <w:pStyle w:val="p2"/>
+      </w:pPr>
+      <w:r>
+        <w:rPr>
+          <w:rStyle w:val="apple-tab-span"/>
+        </w:rPr>
+        <w:tab/>
+      </w:r>
+    </w:p>
+    <w:p>
+      <w:pPr>
+        <w:pStyle w:val="p1"/>
+      </w:pPr>
+      <w:r>
+        <w:rPr>
+          <w:rStyle w:val="s4"/>
+        </w:rPr>
+        <w:t xml:space="preserve">} </w:t>
+      </w:r>
+      <w:r>
+        <w:rPr>
+          <w:rStyle w:val="s1"/>
+        </w:rPr>
+        <w:t>// end generate_code()</w:t>
+      </w:r>
+    </w:p>
+    <w:p>
+      <w:pPr>
+        <w:pStyle w:val="p2"/>
+      </w:pPr>
+    </w:p>
+    <w:p>
+      <w:pPr>
+        <w:pStyle w:val="p1"/>
+      </w:pPr>
+      <w:r>
+        <w:rPr>
+          <w:rStyle w:val="s5"/>
+        </w:rPr>
+        <w:t>int</w:t>
+      </w:r>
+      <w:r>
+        <w:rPr>
+          <w:rStyle w:val="s4"/>
+        </w:rPr>
+        <w:t xml:space="preserve"> randint(</w:t>
+      </w:r>
+      <w:r>
+        <w:rPr>
+          <w:rStyle w:val="s5"/>
+        </w:rPr>
+        <w:t>int</w:t>
+      </w:r>
+      <w:r>
+        <w:rPr>
+          <w:rStyle w:val="s4"/>
+        </w:rPr>
+        <w:t xml:space="preserve"> max) {</w:t>
+      </w:r>
+      <w:r>
+        <w:rPr>
+          <w:rStyle w:val="apple-tab-span"/>
+          <w:color w:val="000000"/>
+        </w:rPr>
+        <w:tab/>
+      </w:r>
+      <w:r>
+        <w:rPr>
+          <w:rStyle w:val="apple-tab-span"/>
+          <w:color w:val="000000"/>
+        </w:rPr>
+        <w:tab/>
+      </w:r>
+      <w:r>
+        <w:rPr>
+          <w:rStyle w:val="apple-tab-span"/>
+          <w:color w:val="000000"/>
+        </w:rPr>
+        <w:tab/>
+      </w:r>
+      <w:r>
+        <w:rPr>
+          <w:rStyle w:val="apple-tab-span"/>
+          <w:color w:val="000000"/>
+        </w:rPr>
+        <w:tab/>
+      </w:r>
+      <w:r>
+        <w:rPr>
+          <w:rStyle w:val="s1"/>
+        </w:rPr>
+        <w:t>// random number generator</w:t>
+      </w:r>
+    </w:p>
+    <w:p>
+      <w:pPr>
+        <w:pStyle w:val="p2"/>
+      </w:pPr>
+    </w:p>
+    <w:p>
+      <w:pPr>
+        <w:pStyle w:val="p6"/>
+      </w:pPr>
+      <w:r>
+        <w:rPr>
+          <w:rStyle w:val="apple-tab-span"/>
+        </w:rPr>
+        <w:tab/>
+      </w:r>
+      <w:r>
+        <w:rPr>
+          <w:rStyle w:val="s5"/>
+        </w:rPr>
+        <w:t>return</w:t>
+      </w:r>
+      <w:r>
+        <w:rPr>
+          <w:rStyle w:val="s1"/>
+        </w:rPr>
+        <w:t xml:space="preserve"> ( rand() % max );</w:t>
+      </w:r>
+    </w:p>
+    <w:p>
+      <w:pPr>
+        <w:pStyle w:val="p2"/>
+      </w:pPr>
+    </w:p>
+    <w:p>
+      <w:pPr>
+        <w:pStyle w:val="p6"/>
+      </w:pPr>
+      <w:r>
+        <w:rPr>
+          <w:rStyle w:val="s1"/>
+        </w:rPr>
+        <w:t>}</w:t>
+      </w:r>
+      <w:r>
+        <w:rPr>
+          <w:rStyle w:val="apple-converted-space"/>
+        </w:rPr>
+        <w:t> </w:t>
+      </w:r>
+    </w:p>
+    <w:p>
+      <w:pPr>
+        <w:pStyle w:val="p2"/>
+      </w:pPr>
+    </w:p>
+    <w:p>
+      <w:pPr>
+        <w:pStyle w:val="p1"/>
+      </w:pPr>
+      <w:r>
+        <w:rPr>
+          <w:rStyle w:val="s5"/>
+        </w:rPr>
+        <w:t>int</w:t>
+      </w:r>
+      <w:r>
+        <w:rPr>
+          <w:rStyle w:val="s4"/>
+        </w:rPr>
+        <w:t xml:space="preserve"> randint(</w:t>
+      </w:r>
+      <w:r>
+        <w:rPr>
+          <w:rStyle w:val="s5"/>
+        </w:rPr>
+        <w:t>int</w:t>
+      </w:r>
+      <w:r>
+        <w:rPr>
+          <w:rStyle w:val="s4"/>
+        </w:rPr>
+        <w:t xml:space="preserve"> min, </w:t>
+      </w:r>
+      <w:r>
+        <w:rPr>
+          <w:rStyle w:val="s5"/>
+        </w:rPr>
+        <w:t>int</w:t>
+      </w:r>
+      <w:r>
+        <w:rPr>
+          <w:rStyle w:val="s4"/>
+        </w:rPr>
+        <w:t xml:space="preserve"> max) {</w:t>
+      </w:r>
+      <w:r>
+        <w:rPr>
+          <w:rStyle w:val="apple-tab-span"/>
+          <w:color w:val="000000"/>
+        </w:rPr>
+        <w:tab/>
+      </w:r>
+      <w:r>
+        <w:rPr>
+          <w:rStyle w:val="apple-tab-span"/>
+          <w:color w:val="000000"/>
+        </w:rPr>
+        <w:tab/>
+      </w:r>
+      <w:r>
+        <w:rPr>
+          <w:rStyle w:val="apple-tab-span"/>
+          <w:color w:val="000000"/>
+        </w:rPr>
+        <w:tab/>
+      </w:r>
+      <w:r>
+        <w:rPr>
+          <w:rStyle w:val="s1"/>
+        </w:rPr>
+        <w:t>// random number generator</w:t>
+      </w:r>
+    </w:p>
+    <w:p>
+      <w:pPr>
+        <w:pStyle w:val="p2"/>
+      </w:pPr>
+    </w:p>
+    <w:p>
+      <w:pPr>
+        <w:pStyle w:val="p6"/>
+      </w:pPr>
+      <w:r>
+        <w:rPr>
+          <w:rStyle w:val="apple-tab-span"/>
+        </w:rPr>
+        <w:tab/>
+      </w:r>
+      <w:r>
+        <w:rPr>
+          <w:rStyle w:val="s5"/>
+        </w:rPr>
+        <w:t>return</w:t>
+      </w:r>
+      <w:r>
+        <w:rPr>
+          <w:rStyle w:val="s1"/>
+        </w:rPr>
+        <w:t xml:space="preserve"> ( randint( max - min ) + min );</w:t>
+      </w:r>
+    </w:p>
+    <w:p>
+      <w:pPr>
+        <w:pStyle w:val="p2"/>
+      </w:pPr>
+    </w:p>
+    <w:p>
+      <w:pPr>
+        <w:pStyle w:val="p6"/>
+      </w:pPr>
+      <w:r>
+        <w:rPr>
+          <w:rStyle w:val="s1"/>
+        </w:rPr>
+        <w:t>}</w:t>
+      </w:r>
+      <w:r>
+        <w:rPr>
+          <w:rStyle w:val="apple-converted-space"/>
+        </w:rPr>
+        <w:t> </w:t>
+      </w:r>
+    </w:p>
+    <w:p/>
     <w:sectPr>
       <w:pgSz w:w="12240" w:h="15840"/>
       <w:pgMar w:top="1440" w:right="1440" w:bottom="1440" w:left="1440" w:header="720" w:footer="720" w:gutter="0"/>
@@ -3142,6 +7680,192 @@
     </w:sectPr>
   </w:body>
 </w:document>
+</file>
+
+<file path=word/numbering.xml><?xml version="1.0" encoding="utf-8"?>
+<w:numbering xmlns:wpc="http://schemas.microsoft.com/office/word/2010/wordprocessingCanvas" xmlns:mo="http://schemas.microsoft.com/office/mac/office/2008/main" xmlns:mc="http://schemas.openxmlformats.org/markup-compatibility/2006" xmlns:mv="urn:schemas-microsoft-com:mac:vml" xmlns:o="urn:schemas-microsoft-com:office:office" xmlns:r="http://schemas.openxmlformats.org/officeDocument/2006/relationships" xmlns:m="http://schemas.openxmlformats.org/officeDocument/2006/math" xmlns:v="urn:schemas-microsoft-com:vml" xmlns:wp14="http://schemas.microsoft.com/office/word/2010/wordprocessingDrawing" xmlns:wp="http://schemas.openxmlformats.org/drawingml/2006/wordprocessingDrawing" xmlns:w10="urn:schemas-microsoft-com:office:word" xmlns:w="http://schemas.openxmlformats.org/wordprocessingml/2006/main" xmlns:w14="http://schemas.microsoft.com/office/word/2010/wordml" xmlns:w15="http://schemas.microsoft.com/office/word/2012/wordml" xmlns:wpg="http://schemas.microsoft.com/office/word/2010/wordprocessingGroup" xmlns:wpi="http://schemas.microsoft.com/office/word/2010/wordprocessingInk" xmlns:wne="http://schemas.microsoft.com/office/word/2006/wordml" xmlns:wps="http://schemas.microsoft.com/office/word/2010/wordprocessingShape" mc:Ignorable="w14 w15 wp14">
+  <w:abstractNum w:abstractNumId="0">
+    <w:nsid w:val="454D6A13"/>
+    <w:multiLevelType w:val="hybridMultilevel"/>
+    <w:tmpl w:val="43C685A2"/>
+    <w:lvl w:ilvl="0" w:tplc="0409000F">
+      <w:start w:val="1"/>
+      <w:numFmt w:val="decimal"/>
+      <w:lvlText w:val="%1."/>
+      <w:lvlJc w:val="left"/>
+      <w:pPr>
+        <w:ind w:left="720" w:hanging="360"/>
+      </w:pPr>
+    </w:lvl>
+    <w:lvl w:ilvl="1" w:tplc="04090019" w:tentative="1">
+      <w:start w:val="1"/>
+      <w:numFmt w:val="lowerLetter"/>
+      <w:lvlText w:val="%2."/>
+      <w:lvlJc w:val="left"/>
+      <w:pPr>
+        <w:ind w:left="1440" w:hanging="360"/>
+      </w:pPr>
+    </w:lvl>
+    <w:lvl w:ilvl="2" w:tplc="0409001B" w:tentative="1">
+      <w:start w:val="1"/>
+      <w:numFmt w:val="lowerRoman"/>
+      <w:lvlText w:val="%3."/>
+      <w:lvlJc w:val="right"/>
+      <w:pPr>
+        <w:ind w:left="2160" w:hanging="180"/>
+      </w:pPr>
+    </w:lvl>
+    <w:lvl w:ilvl="3" w:tplc="0409000F" w:tentative="1">
+      <w:start w:val="1"/>
+      <w:numFmt w:val="decimal"/>
+      <w:lvlText w:val="%4."/>
+      <w:lvlJc w:val="left"/>
+      <w:pPr>
+        <w:ind w:left="2880" w:hanging="360"/>
+      </w:pPr>
+    </w:lvl>
+    <w:lvl w:ilvl="4" w:tplc="04090019" w:tentative="1">
+      <w:start w:val="1"/>
+      <w:numFmt w:val="lowerLetter"/>
+      <w:lvlText w:val="%5."/>
+      <w:lvlJc w:val="left"/>
+      <w:pPr>
+        <w:ind w:left="3600" w:hanging="360"/>
+      </w:pPr>
+    </w:lvl>
+    <w:lvl w:ilvl="5" w:tplc="0409001B" w:tentative="1">
+      <w:start w:val="1"/>
+      <w:numFmt w:val="lowerRoman"/>
+      <w:lvlText w:val="%6."/>
+      <w:lvlJc w:val="right"/>
+      <w:pPr>
+        <w:ind w:left="4320" w:hanging="180"/>
+      </w:pPr>
+    </w:lvl>
+    <w:lvl w:ilvl="6" w:tplc="0409000F" w:tentative="1">
+      <w:start w:val="1"/>
+      <w:numFmt w:val="decimal"/>
+      <w:lvlText w:val="%7."/>
+      <w:lvlJc w:val="left"/>
+      <w:pPr>
+        <w:ind w:left="5040" w:hanging="360"/>
+      </w:pPr>
+    </w:lvl>
+    <w:lvl w:ilvl="7" w:tplc="04090019" w:tentative="1">
+      <w:start w:val="1"/>
+      <w:numFmt w:val="lowerLetter"/>
+      <w:lvlText w:val="%8."/>
+      <w:lvlJc w:val="left"/>
+      <w:pPr>
+        <w:ind w:left="5760" w:hanging="360"/>
+      </w:pPr>
+    </w:lvl>
+    <w:lvl w:ilvl="8" w:tplc="0409001B" w:tentative="1">
+      <w:start w:val="1"/>
+      <w:numFmt w:val="lowerRoman"/>
+      <w:lvlText w:val="%9."/>
+      <w:lvlJc w:val="right"/>
+      <w:pPr>
+        <w:ind w:left="6480" w:hanging="180"/>
+      </w:pPr>
+    </w:lvl>
+  </w:abstractNum>
+  <w:abstractNum w:abstractNumId="1">
+    <w:nsid w:val="76B374FB"/>
+    <w:multiLevelType w:val="hybridMultilevel"/>
+    <w:tmpl w:val="FD24FB70"/>
+    <w:lvl w:ilvl="0" w:tplc="64BE461C">
+      <w:start w:val="1"/>
+      <w:numFmt w:val="decimal"/>
+      <w:lvlText w:val="%1"/>
+      <w:lvlJc w:val="left"/>
+      <w:pPr>
+        <w:ind w:left="720" w:hanging="360"/>
+      </w:pPr>
+      <w:rPr>
+        <w:rFonts w:hint="default"/>
+      </w:rPr>
+    </w:lvl>
+    <w:lvl w:ilvl="1" w:tplc="04090019" w:tentative="1">
+      <w:start w:val="1"/>
+      <w:numFmt w:val="lowerLetter"/>
+      <w:lvlText w:val="%2."/>
+      <w:lvlJc w:val="left"/>
+      <w:pPr>
+        <w:ind w:left="1440" w:hanging="360"/>
+      </w:pPr>
+    </w:lvl>
+    <w:lvl w:ilvl="2" w:tplc="0409001B" w:tentative="1">
+      <w:start w:val="1"/>
+      <w:numFmt w:val="lowerRoman"/>
+      <w:lvlText w:val="%3."/>
+      <w:lvlJc w:val="right"/>
+      <w:pPr>
+        <w:ind w:left="2160" w:hanging="180"/>
+      </w:pPr>
+    </w:lvl>
+    <w:lvl w:ilvl="3" w:tplc="0409000F" w:tentative="1">
+      <w:start w:val="1"/>
+      <w:numFmt w:val="decimal"/>
+      <w:lvlText w:val="%4."/>
+      <w:lvlJc w:val="left"/>
+      <w:pPr>
+        <w:ind w:left="2880" w:hanging="360"/>
+      </w:pPr>
+    </w:lvl>
+    <w:lvl w:ilvl="4" w:tplc="04090019" w:tentative="1">
+      <w:start w:val="1"/>
+      <w:numFmt w:val="lowerLetter"/>
+      <w:lvlText w:val="%5."/>
+      <w:lvlJc w:val="left"/>
+      <w:pPr>
+        <w:ind w:left="3600" w:hanging="360"/>
+      </w:pPr>
+    </w:lvl>
+    <w:lvl w:ilvl="5" w:tplc="0409001B" w:tentative="1">
+      <w:start w:val="1"/>
+      <w:numFmt w:val="lowerRoman"/>
+      <w:lvlText w:val="%6."/>
+      <w:lvlJc w:val="right"/>
+      <w:pPr>
+        <w:ind w:left="4320" w:hanging="180"/>
+      </w:pPr>
+    </w:lvl>
+    <w:lvl w:ilvl="6" w:tplc="0409000F" w:tentative="1">
+      <w:start w:val="1"/>
+      <w:numFmt w:val="decimal"/>
+      <w:lvlText w:val="%7."/>
+      <w:lvlJc w:val="left"/>
+      <w:pPr>
+        <w:ind w:left="5040" w:hanging="360"/>
+      </w:pPr>
+    </w:lvl>
+    <w:lvl w:ilvl="7" w:tplc="04090019" w:tentative="1">
+      <w:start w:val="1"/>
+      <w:numFmt w:val="lowerLetter"/>
+      <w:lvlText w:val="%8."/>
+      <w:lvlJc w:val="left"/>
+      <w:pPr>
+        <w:ind w:left="5760" w:hanging="360"/>
+      </w:pPr>
+    </w:lvl>
+    <w:lvl w:ilvl="8" w:tplc="0409001B" w:tentative="1">
+      <w:start w:val="1"/>
+      <w:numFmt w:val="lowerRoman"/>
+      <w:lvlText w:val="%9."/>
+      <w:lvlJc w:val="right"/>
+      <w:pPr>
+        <w:ind w:left="6480" w:hanging="180"/>
+      </w:pPr>
+    </w:lvl>
+  </w:abstractNum>
+  <w:num w:numId="1">
+    <w:abstractNumId w:val="1"/>
+  </w:num>
+  <w:num w:numId="2">
+    <w:abstractNumId w:val="0"/>
+  </w:num>
+</w:numbering>
 </file>
 
 <file path=word/styles.xml><?xml version="1.0" encoding="utf-8"?>
@@ -3595,6 +8319,146 @@
       </w:tblCellMar>
     </w:tblPr>
   </w:style>
+  <w:style w:type="paragraph" w:styleId="ListParagraph">
+    <w:name w:val="List Paragraph"/>
+    <w:basedOn w:val="Normal"/>
+    <w:uiPriority w:val="34"/>
+    <w:qFormat/>
+    <w:rsid w:val="00476EF0"/>
+    <w:pPr>
+      <w:ind w:left="720"/>
+      <w:contextualSpacing/>
+    </w:pPr>
+  </w:style>
+  <w:style w:type="paragraph" w:customStyle="1" w:styleId="p1">
+    <w:name w:val="p1"/>
+    <w:basedOn w:val="Normal"/>
+    <w:rsid w:val="00B96064"/>
+    <w:rPr>
+      <w:rFonts w:ascii="Menlo" w:hAnsi="Menlo" w:cs="Menlo"/>
+      <w:color w:val="008400"/>
+      <w:sz w:val="17"/>
+      <w:szCs w:val="17"/>
+    </w:rPr>
+  </w:style>
+  <w:style w:type="paragraph" w:customStyle="1" w:styleId="p2">
+    <w:name w:val="p2"/>
+    <w:basedOn w:val="Normal"/>
+    <w:rsid w:val="00B96064"/>
+    <w:rPr>
+      <w:rFonts w:ascii="Menlo" w:hAnsi="Menlo" w:cs="Menlo"/>
+      <w:color w:val="000000"/>
+      <w:sz w:val="17"/>
+      <w:szCs w:val="17"/>
+    </w:rPr>
+  </w:style>
+  <w:style w:type="paragraph" w:customStyle="1" w:styleId="p3">
+    <w:name w:val="p3"/>
+    <w:basedOn w:val="Normal"/>
+    <w:rsid w:val="00B96064"/>
+    <w:rPr>
+      <w:rFonts w:ascii="Menlo" w:hAnsi="Menlo" w:cs="Menlo"/>
+      <w:color w:val="D12F1B"/>
+      <w:sz w:val="17"/>
+      <w:szCs w:val="17"/>
+    </w:rPr>
+  </w:style>
+  <w:style w:type="paragraph" w:customStyle="1" w:styleId="p4">
+    <w:name w:val="p4"/>
+    <w:basedOn w:val="Normal"/>
+    <w:rsid w:val="00B96064"/>
+    <w:rPr>
+      <w:rFonts w:ascii="Menlo" w:hAnsi="Menlo" w:cs="Menlo"/>
+      <w:color w:val="78492A"/>
+      <w:sz w:val="17"/>
+      <w:szCs w:val="17"/>
+    </w:rPr>
+  </w:style>
+  <w:style w:type="paragraph" w:customStyle="1" w:styleId="p5">
+    <w:name w:val="p5"/>
+    <w:basedOn w:val="Normal"/>
+    <w:rsid w:val="00B96064"/>
+    <w:rPr>
+      <w:rFonts w:ascii="Menlo" w:hAnsi="Menlo" w:cs="Menlo"/>
+      <w:color w:val="BA2DA2"/>
+      <w:sz w:val="17"/>
+      <w:szCs w:val="17"/>
+    </w:rPr>
+  </w:style>
+  <w:style w:type="paragraph" w:customStyle="1" w:styleId="p6">
+    <w:name w:val="p6"/>
+    <w:basedOn w:val="Normal"/>
+    <w:rsid w:val="00B96064"/>
+    <w:rPr>
+      <w:rFonts w:ascii="Menlo" w:hAnsi="Menlo" w:cs="Menlo"/>
+      <w:color w:val="000000"/>
+      <w:sz w:val="17"/>
+      <w:szCs w:val="17"/>
+    </w:rPr>
+  </w:style>
+  <w:style w:type="character" w:customStyle="1" w:styleId="s2">
+    <w:name w:val="s2"/>
+    <w:basedOn w:val="DefaultParagraphFont"/>
+    <w:rsid w:val="00B96064"/>
+    <w:rPr>
+      <w:color w:val="78492A"/>
+    </w:rPr>
+  </w:style>
+  <w:style w:type="character" w:customStyle="1" w:styleId="s3">
+    <w:name w:val="s3"/>
+    <w:basedOn w:val="DefaultParagraphFont"/>
+    <w:rsid w:val="00B96064"/>
+    <w:rPr>
+      <w:color w:val="D12F1B"/>
+    </w:rPr>
+  </w:style>
+  <w:style w:type="character" w:customStyle="1" w:styleId="s4">
+    <w:name w:val="s4"/>
+    <w:basedOn w:val="DefaultParagraphFont"/>
+    <w:rsid w:val="00B96064"/>
+    <w:rPr>
+      <w:color w:val="000000"/>
+    </w:rPr>
+  </w:style>
+  <w:style w:type="character" w:customStyle="1" w:styleId="s5">
+    <w:name w:val="s5"/>
+    <w:basedOn w:val="DefaultParagraphFont"/>
+    <w:rsid w:val="00B96064"/>
+    <w:rPr>
+      <w:color w:val="BA2DA2"/>
+    </w:rPr>
+  </w:style>
+  <w:style w:type="character" w:customStyle="1" w:styleId="s6">
+    <w:name w:val="s6"/>
+    <w:basedOn w:val="DefaultParagraphFont"/>
+    <w:rsid w:val="00B96064"/>
+    <w:rPr>
+      <w:color w:val="272AD8"/>
+    </w:rPr>
+  </w:style>
+  <w:style w:type="character" w:customStyle="1" w:styleId="s7">
+    <w:name w:val="s7"/>
+    <w:basedOn w:val="DefaultParagraphFont"/>
+    <w:rsid w:val="00B96064"/>
+    <w:rPr>
+      <w:color w:val="008400"/>
+    </w:rPr>
+  </w:style>
+  <w:style w:type="character" w:customStyle="1" w:styleId="apple-tab-span">
+    <w:name w:val="apple-tab-span"/>
+    <w:basedOn w:val="DefaultParagraphFont"/>
+    <w:rsid w:val="00B96064"/>
+  </w:style>
+  <w:style w:type="character" w:customStyle="1" w:styleId="s1">
+    <w:name w:val="s1"/>
+    <w:basedOn w:val="DefaultParagraphFont"/>
+    <w:rsid w:val="00B96064"/>
+  </w:style>
+  <w:style w:type="character" w:customStyle="1" w:styleId="apple-converted-space">
+    <w:name w:val="apple-converted-space"/>
+    <w:basedOn w:val="DefaultParagraphFont"/>
+    <w:rsid w:val="00B96064"/>
+  </w:style>
 </w:styles>
 </file>
 

</xml_diff>